<commit_message>
still WIP but almost done
</commit_message>
<xml_diff>
--- a/documentation/Phase RE - Anforderungsdok.docx
+++ b/documentation/Phase RE - Anforderungsdok.docx
@@ -47,12 +47,7 @@
               <w:t>s</w:t>
             </w:r>
             <w:r>
-              <w:t>erhe</w:t>
-            </w:r>
-            <w:bookmarkStart w:id="0" w:name="_GoBack"/>
-            <w:bookmarkEnd w:id="0"/>
-            <w:r>
-              <w:t>bung/-dokumentation</w:t>
+              <w:t>erhebung/-dokumentation</w:t>
             </w:r>
           </w:p>
           <w:p/>
@@ -309,12 +304,10 @@
       <w:pPr>
         <w:pStyle w:val="Inhaltsverzeichnis"/>
         <w:sectPr>
-          <w:headerReference w:type="even" r:id="rId8"/>
-          <w:headerReference w:type="default" r:id="rId9"/>
-          <w:footerReference w:type="even" r:id="rId10"/>
-          <w:footerReference w:type="default" r:id="rId11"/>
-          <w:headerReference w:type="first" r:id="rId12"/>
-          <w:footerReference w:type="first" r:id="rId13"/>
+          <w:headerReference w:type="default" r:id="rId8"/>
+          <w:footerReference w:type="default" r:id="rId9"/>
+          <w:headerReference w:type="first" r:id="rId10"/>
+          <w:footerReference w:type="first" r:id="rId11"/>
           <w:pgSz w:w="11906" w:h="16838" w:code="9"/>
           <w:pgMar w:top="1758" w:right="2081" w:bottom="680" w:left="1435" w:header="709" w:footer="510" w:gutter="0"/>
           <w:cols w:space="708"/>
@@ -327,14 +320,14 @@
       <w:pPr>
         <w:pStyle w:val="Inhaltsverzeichnis"/>
       </w:pPr>
-      <w:bookmarkStart w:id="1" w:name="_Toc453851292"/>
-      <w:bookmarkStart w:id="2" w:name="_Toc462148015"/>
+      <w:bookmarkStart w:id="0" w:name="_Toc453851292"/>
+      <w:bookmarkStart w:id="1" w:name="_Toc464719814"/>
       <w:r>
         <w:lastRenderedPageBreak/>
         <w:t>Inhaltsverzeichnis</w:t>
       </w:r>
+      <w:bookmarkEnd w:id="0"/>
       <w:bookmarkEnd w:id="1"/>
-      <w:bookmarkEnd w:id="2"/>
     </w:p>
     <w:p/>
     <w:p>
@@ -357,7 +350,7 @@
       <w:r>
         <w:fldChar w:fldCharType="separate"/>
       </w:r>
-      <w:hyperlink w:anchor="_Toc462148015" w:history="1">
+      <w:hyperlink w:anchor="_Toc464719814" w:history="1">
         <w:r>
           <w:rPr>
             <w:rStyle w:val="Hyperlink"/>
@@ -384,7 +377,7 @@
             <w:noProof/>
             <w:webHidden/>
           </w:rPr>
-          <w:instrText xml:space="preserve"> PAGEREF _Toc462148015 \h </w:instrText>
+          <w:instrText xml:space="preserve"> PAGEREF _Toc464719814 \h </w:instrText>
         </w:r>
         <w:r>
           <w:rPr>
@@ -426,7 +419,7 @@
           <w:lang w:val="de-CH" w:eastAsia="de-CH"/>
         </w:rPr>
       </w:pPr>
-      <w:hyperlink w:anchor="_Toc462148016" w:history="1">
+      <w:hyperlink w:anchor="_Toc464719815" w:history="1">
         <w:r>
           <w:rPr>
             <w:rStyle w:val="Hyperlink"/>
@@ -470,7 +463,7 @@
             <w:noProof/>
             <w:webHidden/>
           </w:rPr>
-          <w:instrText xml:space="preserve"> PAGEREF _Toc462148016 \h </w:instrText>
+          <w:instrText xml:space="preserve"> PAGEREF _Toc464719815 \h </w:instrText>
         </w:r>
         <w:r>
           <w:rPr>
@@ -515,7 +508,7 @@
           <w:lang w:eastAsia="de-CH"/>
         </w:rPr>
       </w:pPr>
-      <w:hyperlink w:anchor="_Toc462148017" w:history="1">
+      <w:hyperlink w:anchor="_Toc464719816" w:history="1">
         <w:r>
           <w:rPr>
             <w:rStyle w:val="Hyperlink"/>
@@ -559,7 +552,7 @@
             <w:noProof/>
             <w:webHidden/>
           </w:rPr>
-          <w:instrText xml:space="preserve"> PAGEREF _Toc462148017 \h </w:instrText>
+          <w:instrText xml:space="preserve"> PAGEREF _Toc464719816 \h </w:instrText>
         </w:r>
         <w:r>
           <w:rPr>
@@ -604,7 +597,7 @@
           <w:lang w:eastAsia="de-CH"/>
         </w:rPr>
       </w:pPr>
-      <w:hyperlink w:anchor="_Toc462148018" w:history="1">
+      <w:hyperlink w:anchor="_Toc464719817" w:history="1">
         <w:r>
           <w:rPr>
             <w:rStyle w:val="Hyperlink"/>
@@ -648,7 +641,7 @@
             <w:noProof/>
             <w:webHidden/>
           </w:rPr>
-          <w:instrText xml:space="preserve"> PAGEREF _Toc462148018 \h </w:instrText>
+          <w:instrText xml:space="preserve"> PAGEREF _Toc464719817 \h </w:instrText>
         </w:r>
         <w:r>
           <w:rPr>
@@ -693,7 +686,7 @@
           <w:lang w:eastAsia="de-CH"/>
         </w:rPr>
       </w:pPr>
-      <w:hyperlink w:anchor="_Toc462148019" w:history="1">
+      <w:hyperlink w:anchor="_Toc464719818" w:history="1">
         <w:r>
           <w:rPr>
             <w:rStyle w:val="Hyperlink"/>
@@ -737,7 +730,7 @@
             <w:noProof/>
             <w:webHidden/>
           </w:rPr>
-          <w:instrText xml:space="preserve"> PAGEREF _Toc462148019 \h </w:instrText>
+          <w:instrText xml:space="preserve"> PAGEREF _Toc464719818 \h </w:instrText>
         </w:r>
         <w:r>
           <w:rPr>
@@ -782,7 +775,7 @@
           <w:lang w:eastAsia="de-CH"/>
         </w:rPr>
       </w:pPr>
-      <w:hyperlink w:anchor="_Toc462148020" w:history="1">
+      <w:hyperlink w:anchor="_Toc464719819" w:history="1">
         <w:r>
           <w:rPr>
             <w:rStyle w:val="Hyperlink"/>
@@ -826,7 +819,7 @@
             <w:noProof/>
             <w:webHidden/>
           </w:rPr>
-          <w:instrText xml:space="preserve"> PAGEREF _Toc462148020 \h </w:instrText>
+          <w:instrText xml:space="preserve"> PAGEREF _Toc464719819 \h </w:instrText>
         </w:r>
         <w:r>
           <w:rPr>
@@ -868,7 +861,7 @@
           <w:lang w:val="de-CH" w:eastAsia="de-CH"/>
         </w:rPr>
       </w:pPr>
-      <w:hyperlink w:anchor="_Toc462148021" w:history="1">
+      <w:hyperlink w:anchor="_Toc464719820" w:history="1">
         <w:r>
           <w:rPr>
             <w:rStyle w:val="Hyperlink"/>
@@ -891,7 +884,7 @@
             <w:rStyle w:val="Hyperlink"/>
             <w:noProof/>
           </w:rPr>
-          <w:t>Systembeschreibung  (falls bestehendes System, „Legacy“) …</w:t>
+          <w:t>Systembeschreibung</w:t>
         </w:r>
         <w:r>
           <w:rPr>
@@ -912,7 +905,7 @@
             <w:noProof/>
             <w:webHidden/>
           </w:rPr>
-          <w:instrText xml:space="preserve"> PAGEREF _Toc462148021 \h </w:instrText>
+          <w:instrText xml:space="preserve"> PAGEREF _Toc464719820 \h </w:instrText>
         </w:r>
         <w:r>
           <w:rPr>
@@ -957,7 +950,7 @@
           <w:lang w:eastAsia="de-CH"/>
         </w:rPr>
       </w:pPr>
-      <w:hyperlink w:anchor="_Toc462148022" w:history="1">
+      <w:hyperlink w:anchor="_Toc464719821" w:history="1">
         <w:r>
           <w:rPr>
             <w:rStyle w:val="Hyperlink"/>
@@ -1001,7 +994,7 @@
             <w:noProof/>
             <w:webHidden/>
           </w:rPr>
-          <w:instrText xml:space="preserve"> PAGEREF _Toc462148022 \h </w:instrText>
+          <w:instrText xml:space="preserve"> PAGEREF _Toc464719821 \h </w:instrText>
         </w:r>
         <w:r>
           <w:rPr>
@@ -1043,7 +1036,7 @@
           <w:lang w:val="de-CH" w:eastAsia="de-CH"/>
         </w:rPr>
       </w:pPr>
-      <w:hyperlink w:anchor="_Toc462148023" w:history="1">
+      <w:hyperlink w:anchor="_Toc464719822" w:history="1">
         <w:r>
           <w:rPr>
             <w:rStyle w:val="Hyperlink"/>
@@ -1087,7 +1080,7 @@
             <w:noProof/>
             <w:webHidden/>
           </w:rPr>
-          <w:instrText xml:space="preserve"> PAGEREF _Toc462148023 \h </w:instrText>
+          <w:instrText xml:space="preserve"> PAGEREF _Toc464719822 \h </w:instrText>
         </w:r>
         <w:r>
           <w:rPr>
@@ -1107,7 +1100,7 @@
             <w:noProof/>
             <w:webHidden/>
           </w:rPr>
-          <w:t>4</w:t>
+          <w:t>5</w:t>
         </w:r>
         <w:r>
           <w:rPr>
@@ -1132,7 +1125,7 @@
           <w:lang w:eastAsia="de-CH"/>
         </w:rPr>
       </w:pPr>
-      <w:hyperlink w:anchor="_Toc462148024" w:history="1">
+      <w:hyperlink w:anchor="_Toc464719823" w:history="1">
         <w:r>
           <w:rPr>
             <w:rStyle w:val="Hyperlink"/>
@@ -1176,7 +1169,7 @@
             <w:noProof/>
             <w:webHidden/>
           </w:rPr>
-          <w:instrText xml:space="preserve"> PAGEREF _Toc462148024 \h </w:instrText>
+          <w:instrText xml:space="preserve"> PAGEREF _Toc464719823 \h </w:instrText>
         </w:r>
         <w:r>
           <w:rPr>
@@ -1196,7 +1189,7 @@
             <w:noProof/>
             <w:webHidden/>
           </w:rPr>
-          <w:t>4</w:t>
+          <w:t>5</w:t>
         </w:r>
         <w:r>
           <w:rPr>
@@ -1221,7 +1214,7 @@
           <w:lang w:eastAsia="de-CH"/>
         </w:rPr>
       </w:pPr>
-      <w:hyperlink w:anchor="_Toc462148025" w:history="1">
+      <w:hyperlink w:anchor="_Toc464719824" w:history="1">
         <w:r>
           <w:rPr>
             <w:rStyle w:val="Hyperlink"/>
@@ -1265,7 +1258,7 @@
             <w:noProof/>
             <w:webHidden/>
           </w:rPr>
-          <w:instrText xml:space="preserve"> PAGEREF _Toc462148025 \h </w:instrText>
+          <w:instrText xml:space="preserve"> PAGEREF _Toc464719824 \h </w:instrText>
         </w:r>
         <w:r>
           <w:rPr>
@@ -1307,7 +1300,7 @@
           <w:lang w:val="de-CH" w:eastAsia="de-CH"/>
         </w:rPr>
       </w:pPr>
-      <w:hyperlink w:anchor="_Toc462148026" w:history="1">
+      <w:hyperlink w:anchor="_Toc464719825" w:history="1">
         <w:r>
           <w:rPr>
             <w:rStyle w:val="Hyperlink"/>
@@ -1351,7 +1344,7 @@
             <w:noProof/>
             <w:webHidden/>
           </w:rPr>
-          <w:instrText xml:space="preserve"> PAGEREF _Toc462148026 \h </w:instrText>
+          <w:instrText xml:space="preserve"> PAGEREF _Toc464719825 \h </w:instrText>
         </w:r>
         <w:r>
           <w:rPr>
@@ -1396,7 +1389,7 @@
           <w:lang w:eastAsia="de-CH"/>
         </w:rPr>
       </w:pPr>
-      <w:hyperlink w:anchor="_Toc462148027" w:history="1">
+      <w:hyperlink w:anchor="_Toc464719826" w:history="1">
         <w:r>
           <w:rPr>
             <w:rStyle w:val="Hyperlink"/>
@@ -1441,7 +1434,7 @@
             <w:noProof/>
             <w:webHidden/>
           </w:rPr>
-          <w:instrText xml:space="preserve"> PAGEREF _Toc462148027 \h </w:instrText>
+          <w:instrText xml:space="preserve"> PAGEREF _Toc464719826 \h </w:instrText>
         </w:r>
         <w:r>
           <w:rPr>
@@ -1486,7 +1479,7 @@
           <w:lang w:eastAsia="de-CH"/>
         </w:rPr>
       </w:pPr>
-      <w:hyperlink w:anchor="_Toc462148028" w:history="1">
+      <w:hyperlink w:anchor="_Toc464719827" w:history="1">
         <w:r>
           <w:rPr>
             <w:rStyle w:val="Hyperlink"/>
@@ -1530,7 +1523,7 @@
             <w:noProof/>
             <w:webHidden/>
           </w:rPr>
-          <w:instrText xml:space="preserve"> PAGEREF _Toc462148028 \h </w:instrText>
+          <w:instrText xml:space="preserve"> PAGEREF _Toc464719827 \h </w:instrText>
         </w:r>
         <w:r>
           <w:rPr>
@@ -1550,7 +1543,7 @@
             <w:noProof/>
             <w:webHidden/>
           </w:rPr>
-          <w:t>11</w:t>
+          <w:t>8</w:t>
         </w:r>
         <w:r>
           <w:rPr>
@@ -1572,7 +1565,7 @@
           <w:lang w:val="de-CH" w:eastAsia="de-CH"/>
         </w:rPr>
       </w:pPr>
-      <w:hyperlink w:anchor="_Toc462148029" w:history="1">
+      <w:hyperlink w:anchor="_Toc464719828" w:history="1">
         <w:r>
           <w:rPr>
             <w:rStyle w:val="Hyperlink"/>
@@ -1616,7 +1609,7 @@
             <w:noProof/>
             <w:webHidden/>
           </w:rPr>
-          <w:instrText xml:space="preserve"> PAGEREF _Toc462148029 \h </w:instrText>
+          <w:instrText xml:space="preserve"> PAGEREF _Toc464719828 \h </w:instrText>
         </w:r>
         <w:r>
           <w:rPr>
@@ -1636,7 +1629,7 @@
             <w:noProof/>
             <w:webHidden/>
           </w:rPr>
-          <w:t>13</w:t>
+          <w:t>9</w:t>
         </w:r>
         <w:r>
           <w:rPr>
@@ -1658,7 +1651,7 @@
           <w:lang w:val="de-CH" w:eastAsia="de-CH"/>
         </w:rPr>
       </w:pPr>
-      <w:hyperlink w:anchor="_Toc462148030" w:history="1">
+      <w:hyperlink w:anchor="_Toc464719829" w:history="1">
         <w:r>
           <w:rPr>
             <w:rStyle w:val="Hyperlink"/>
@@ -1702,7 +1695,7 @@
             <w:noProof/>
             <w:webHidden/>
           </w:rPr>
-          <w:instrText xml:space="preserve"> PAGEREF _Toc462148030 \h </w:instrText>
+          <w:instrText xml:space="preserve"> PAGEREF _Toc464719829 \h </w:instrText>
         </w:r>
         <w:r>
           <w:rPr>
@@ -1722,7 +1715,7 @@
             <w:noProof/>
             <w:webHidden/>
           </w:rPr>
-          <w:t>13</w:t>
+          <w:t>9</w:t>
         </w:r>
         <w:r>
           <w:rPr>
@@ -1744,7 +1737,7 @@
           <w:lang w:val="de-CH" w:eastAsia="de-CH"/>
         </w:rPr>
       </w:pPr>
-      <w:hyperlink w:anchor="_Toc462148031" w:history="1">
+      <w:hyperlink w:anchor="_Toc464719830" w:history="1">
         <w:r>
           <w:rPr>
             <w:rStyle w:val="Hyperlink"/>
@@ -1788,7 +1781,7 @@
             <w:noProof/>
             <w:webHidden/>
           </w:rPr>
-          <w:instrText xml:space="preserve"> PAGEREF _Toc462148031 \h </w:instrText>
+          <w:instrText xml:space="preserve"> PAGEREF _Toc464719830 \h </w:instrText>
         </w:r>
         <w:r>
           <w:rPr>
@@ -1808,7 +1801,7 @@
             <w:noProof/>
             <w:webHidden/>
           </w:rPr>
-          <w:t>13</w:t>
+          <w:t>9</w:t>
         </w:r>
         <w:r>
           <w:rPr>
@@ -1830,7 +1823,7 @@
           <w:lang w:val="de-CH" w:eastAsia="de-CH"/>
         </w:rPr>
       </w:pPr>
-      <w:hyperlink w:anchor="_Toc462148032" w:history="1">
+      <w:hyperlink w:anchor="_Toc464719831" w:history="1">
         <w:r>
           <w:rPr>
             <w:rStyle w:val="Hyperlink"/>
@@ -1874,7 +1867,7 @@
             <w:noProof/>
             <w:webHidden/>
           </w:rPr>
-          <w:instrText xml:space="preserve"> PAGEREF _Toc462148032 \h </w:instrText>
+          <w:instrText xml:space="preserve"> PAGEREF _Toc464719831 \h </w:instrText>
         </w:r>
         <w:r>
           <w:rPr>
@@ -1894,7 +1887,7 @@
             <w:noProof/>
             <w:webHidden/>
           </w:rPr>
-          <w:t>13</w:t>
+          <w:t>9</w:t>
         </w:r>
         <w:r>
           <w:rPr>
@@ -1918,16 +1911,16 @@
       <w:r>
         <w:br w:type="page"/>
       </w:r>
-      <w:bookmarkStart w:id="3" w:name="_Toc453851293"/>
-      <w:bookmarkStart w:id="4" w:name="_Ref454292797"/>
-      <w:bookmarkStart w:id="5" w:name="_Toc462148016"/>
+      <w:bookmarkStart w:id="2" w:name="_Toc453851293"/>
+      <w:bookmarkStart w:id="3" w:name="_Ref454292797"/>
+      <w:bookmarkStart w:id="4" w:name="_Toc464719815"/>
       <w:r>
         <w:lastRenderedPageBreak/>
         <w:t>Einleitung</w:t>
       </w:r>
+      <w:bookmarkEnd w:id="2"/>
       <w:bookmarkEnd w:id="3"/>
       <w:bookmarkEnd w:id="4"/>
-      <w:bookmarkEnd w:id="5"/>
     </w:p>
     <w:p>
       <w:r>
@@ -1971,129 +1964,41 @@
       <w:pPr>
         <w:pStyle w:val="berschrift2"/>
       </w:pPr>
-      <w:bookmarkStart w:id="6" w:name="_Toc462148017"/>
+      <w:bookmarkStart w:id="5" w:name="_Toc464719816"/>
       <w:r>
         <w:t>Ausgangslage</w:t>
       </w:r>
-      <w:bookmarkEnd w:id="6"/>
+      <w:bookmarkEnd w:id="5"/>
     </w:p>
-    <w:p/>
     <w:p>
       <w:r>
-        <w:t>Der Auftraggeber ist … / hat die Situation …</w:t>
+        <w:t xml:space="preserve">Im Managementlabor der Berner Fachhochschule wurde die bestehende Videomatrix durch eine neue 16X16-Matrix ersetzt. Diese eröffnet viele neue Möglichkeiten (mehr Eingänge, Video-Prozessor </w:t>
       </w:r>
-    </w:p>
-    <w:p/>
-    <w:p>
+      <w:proofErr w:type="spellStart"/>
       <w:r>
-        <w:t xml:space="preserve">Der Auftraggeber, </w:t>
+        <w:t>einschlaufen</w:t>
       </w:r>
-      <w:proofErr w:type="gramStart"/>
+      <w:proofErr w:type="spellEnd"/>
       <w:r>
-        <w:t xml:space="preserve">… </w:t>
-      </w:r>
-      <w:r>
-        <w:t>,</w:t>
-      </w:r>
-      <w:proofErr w:type="gramEnd"/>
-      <w:r>
-        <w:t xml:space="preserve"> möchte </w:t>
-      </w:r>
-      <w:r>
-        <w:t>…</w:t>
-      </w:r>
-    </w:p>
-    <w:p/>
-    <w:p>
-      <w:r>
-        <w:t>Der Projekt-Auftrag wurde wie folgt definiert:</w:t>
+        <w:t>, etc.), ist aber wesentlich komplexer in der Bedienung.</w:t>
       </w:r>
     </w:p>
     <w:p>
-      <w:pPr>
-        <w:rPr>
-          <w:i/>
-        </w:rPr>
-      </w:pPr>
       <w:r>
-        <w:rPr>
-          <w:b/>
-        </w:rPr>
-        <w:t>XYZ …..</w:t>
+        <w:t>Der Benutzer soll die Möglichkeit haben, mit einer simplen Benutzeroberfläche, die V</w:t>
       </w:r>
       <w:r>
-        <w:rPr>
-          <w:b/>
-        </w:rPr>
-        <w:t xml:space="preserve"> </w:t>
-      </w:r>
-      <w:r>
-        <w:rPr>
-          <w:b/>
-        </w:rPr>
-        <w:br/>
-      </w:r>
-      <w:r>
-        <w:rPr>
-          <w:i/>
-        </w:rPr>
-        <w:t xml:space="preserve">Als [Persona] </w:t>
-      </w:r>
-      <w:r>
-        <w:rPr>
-          <w:i/>
-        </w:rPr>
-        <w:t xml:space="preserve"> m</w:t>
-      </w:r>
-      <w:r>
-        <w:rPr>
-          <w:rFonts w:cs="Lucida Sans"/>
-          <w:i/>
-        </w:rPr>
-        <w:t>ö</w:t>
-      </w:r>
-      <w:r>
-        <w:rPr>
-          <w:i/>
-        </w:rPr>
-        <w:t xml:space="preserve">chte ich, dass mich </w:t>
-      </w:r>
-      <w:r>
-        <w:rPr>
-          <w:i/>
-        </w:rPr>
-        <w:t>das System …</w:t>
-      </w:r>
-      <w:r>
-        <w:rPr>
-          <w:i/>
-        </w:rPr>
-        <w:t xml:space="preserve"> unterstützt, </w:t>
-      </w:r>
-      <w:r>
-        <w:rPr>
-          <w:i/>
-        </w:rPr>
-        <w:t>…</w:t>
-      </w:r>
-      <w:r>
-        <w:rPr>
-          <w:i/>
-        </w:rPr>
-        <w:t>bei …</w:t>
-      </w:r>
-      <w:r>
-        <w:rPr>
-          <w:i/>
-        </w:rPr>
-        <w:t>.</w:t>
+        <w:t>ideomatrix zu bedienen, ohne zuerst die Bedienungsanleitung durchlesen zu müssen.</w:t>
       </w:r>
     </w:p>
     <w:p>
       <w:pPr>
         <w:pStyle w:val="berschrift2"/>
       </w:pPr>
-      <w:bookmarkStart w:id="7" w:name="_Toc462148018"/>
+      <w:r>
+        <w:t xml:space="preserve"> </w:t>
+      </w:r>
+      <w:bookmarkStart w:id="6" w:name="_Toc464719817"/>
       <w:r>
         <w:t>„</w:t>
       </w:r>
@@ -2107,7 +2012,7 @@
         <w:br/>
         <w:t xml:space="preserve"> (Stakeholder und weitere Rollen)</w:t>
       </w:r>
-      <w:bookmarkEnd w:id="7"/>
+      <w:bookmarkEnd w:id="6"/>
     </w:p>
     <w:p>
       <w:r>
@@ -2301,117 +2206,129 @@
         <w:tc>
           <w:tcPr>
             <w:tcW w:w="2552" w:type="dxa"/>
+            <w:tcBorders>
+              <w:top w:val="nil"/>
+              <w:left w:val="nil"/>
+              <w:bottom w:val="nil"/>
+              <w:right w:val="nil"/>
+            </w:tcBorders>
+            <w:shd w:val="clear" w:color="auto" w:fill="A6A6A6"/>
+          </w:tcPr>
+          <w:p>
+            <w:pPr>
+              <w:rPr>
+                <w:b/>
+              </w:rPr>
+            </w:pPr>
+            <w:r>
+              <w:rPr>
+                <w:b/>
+              </w:rPr>
+              <w:t xml:space="preserve">Weitere Projektrollen </w:t>
+            </w:r>
+          </w:p>
+        </w:tc>
+        <w:tc>
+          <w:tcPr>
+            <w:tcW w:w="2608" w:type="dxa"/>
+            <w:tcBorders>
+              <w:top w:val="nil"/>
+              <w:left w:val="nil"/>
+              <w:bottom w:val="nil"/>
+              <w:right w:val="nil"/>
+            </w:tcBorders>
+            <w:shd w:val="clear" w:color="auto" w:fill="A6A6A6"/>
+          </w:tcPr>
+          <w:p>
+            <w:pPr>
+              <w:rPr>
+                <w:b/>
+              </w:rPr>
+            </w:pPr>
+            <w:r>
+              <w:rPr>
+                <w:b/>
+              </w:rPr>
+              <w:t>Firma</w:t>
+            </w:r>
+          </w:p>
+        </w:tc>
+        <w:tc>
+          <w:tcPr>
+            <w:tcW w:w="4111" w:type="dxa"/>
+            <w:tcBorders>
+              <w:top w:val="nil"/>
+              <w:left w:val="nil"/>
+              <w:bottom w:val="nil"/>
+              <w:right w:val="nil"/>
+            </w:tcBorders>
+            <w:shd w:val="clear" w:color="auto" w:fill="A6A6A6"/>
+          </w:tcPr>
+          <w:p>
+            <w:pPr>
+              <w:rPr>
+                <w:b/>
+              </w:rPr>
+            </w:pPr>
+            <w:r>
+              <w:rPr>
+                <w:b/>
+              </w:rPr>
+              <w:t>Bemerkungen</w:t>
+            </w:r>
+          </w:p>
+        </w:tc>
+      </w:tr>
+      <w:tr>
+        <w:tc>
+          <w:tcPr>
+            <w:tcW w:w="2552" w:type="dxa"/>
             <w:shd w:val="clear" w:color="auto" w:fill="E6E6E6"/>
           </w:tcPr>
-          <w:p/>
+          <w:p>
+            <w:r>
+              <w:t xml:space="preserve">Pascal </w:t>
+            </w:r>
+            <w:proofErr w:type="spellStart"/>
+            <w:r>
+              <w:t>Dittli</w:t>
+            </w:r>
+            <w:proofErr w:type="spellEnd"/>
+          </w:p>
         </w:tc>
         <w:tc>
           <w:tcPr>
             <w:tcW w:w="2608" w:type="dxa"/>
             <w:shd w:val="clear" w:color="auto" w:fill="E6E6E6"/>
           </w:tcPr>
-          <w:p/>
+          <w:p>
+            <w:r>
+              <w:t>Berner Fachhochschule – TI</w:t>
+            </w:r>
+          </w:p>
         </w:tc>
         <w:tc>
           <w:tcPr>
             <w:tcW w:w="4111" w:type="dxa"/>
             <w:shd w:val="clear" w:color="auto" w:fill="E6E6E6"/>
           </w:tcPr>
-          <w:p/>
+          <w:p>
+            <w:r>
+              <w:t>Projektteam</w:t>
+            </w:r>
+          </w:p>
         </w:tc>
       </w:tr>
       <w:tr>
         <w:tc>
           <w:tcPr>
             <w:tcW w:w="2552" w:type="dxa"/>
-            <w:tcBorders>
-              <w:top w:val="nil"/>
-              <w:left w:val="nil"/>
-              <w:bottom w:val="nil"/>
-              <w:right w:val="nil"/>
-            </w:tcBorders>
-            <w:shd w:val="clear" w:color="auto" w:fill="A6A6A6"/>
-          </w:tcPr>
-          <w:p>
-            <w:pPr>
-              <w:rPr>
-                <w:b/>
-              </w:rPr>
-            </w:pPr>
-            <w:r>
-              <w:rPr>
-                <w:b/>
-              </w:rPr>
-              <w:t xml:space="preserve">Weitere Projektrollen </w:t>
-            </w:r>
-          </w:p>
-        </w:tc>
-        <w:tc>
-          <w:tcPr>
-            <w:tcW w:w="2608" w:type="dxa"/>
-            <w:tcBorders>
-              <w:top w:val="nil"/>
-              <w:left w:val="nil"/>
-              <w:bottom w:val="nil"/>
-              <w:right w:val="nil"/>
-            </w:tcBorders>
-            <w:shd w:val="clear" w:color="auto" w:fill="A6A6A6"/>
-          </w:tcPr>
-          <w:p>
-            <w:pPr>
-              <w:rPr>
-                <w:b/>
-              </w:rPr>
-            </w:pPr>
-            <w:r>
-              <w:rPr>
-                <w:b/>
-              </w:rPr>
-              <w:t>Firma</w:t>
-            </w:r>
-          </w:p>
-        </w:tc>
-        <w:tc>
-          <w:tcPr>
-            <w:tcW w:w="4111" w:type="dxa"/>
-            <w:tcBorders>
-              <w:top w:val="nil"/>
-              <w:left w:val="nil"/>
-              <w:bottom w:val="nil"/>
-              <w:right w:val="nil"/>
-            </w:tcBorders>
-            <w:shd w:val="clear" w:color="auto" w:fill="A6A6A6"/>
-          </w:tcPr>
-          <w:p>
-            <w:pPr>
-              <w:rPr>
-                <w:b/>
-              </w:rPr>
-            </w:pPr>
-            <w:r>
-              <w:rPr>
-                <w:b/>
-              </w:rPr>
-              <w:t>Bemerkungen</w:t>
-            </w:r>
-          </w:p>
-        </w:tc>
-      </w:tr>
-      <w:tr>
-        <w:tc>
-          <w:tcPr>
-            <w:tcW w:w="2552" w:type="dxa"/>
             <w:shd w:val="clear" w:color="auto" w:fill="E6E6E6"/>
           </w:tcPr>
           <w:p>
             <w:r>
-              <w:t xml:space="preserve">Pascal </w:t>
-            </w:r>
-            <w:proofErr w:type="spellStart"/>
-            <w:r>
-              <w:t>Dittli</w:t>
-            </w:r>
-            <w:proofErr w:type="spellEnd"/>
+              <w:t>Luca Ramos Brito</w:t>
+            </w:r>
           </w:p>
         </w:tc>
         <w:tc>
@@ -2432,46 +2349,6 @@
           </w:tcPr>
           <w:p>
             <w:r>
-              <w:t>Projektteam</w:t>
-            </w:r>
-          </w:p>
-        </w:tc>
-      </w:tr>
-      <w:tr>
-        <w:tc>
-          <w:tcPr>
-            <w:tcW w:w="2552" w:type="dxa"/>
-            <w:shd w:val="clear" w:color="auto" w:fill="E6E6E6"/>
-          </w:tcPr>
-          <w:p>
-            <w:r>
-              <w:t>Luca Ramos Brito</w:t>
-            </w:r>
-          </w:p>
-        </w:tc>
-        <w:tc>
-          <w:tcPr>
-            <w:tcW w:w="2608" w:type="dxa"/>
-            <w:shd w:val="clear" w:color="auto" w:fill="E6E6E6"/>
-          </w:tcPr>
-          <w:p>
-            <w:r>
-              <w:t xml:space="preserve">Berner </w:t>
-            </w:r>
-            <w:r>
-              <w:lastRenderedPageBreak/>
-              <w:t>Fachhochschule – TI</w:t>
-            </w:r>
-          </w:p>
-        </w:tc>
-        <w:tc>
-          <w:tcPr>
-            <w:tcW w:w="4111" w:type="dxa"/>
-            <w:shd w:val="clear" w:color="auto" w:fill="E6E6E6"/>
-          </w:tcPr>
-          <w:p>
-            <w:r>
-              <w:lastRenderedPageBreak/>
               <w:t>Projektteam</w:t>
             </w:r>
           </w:p>
@@ -2482,7 +2359,7 @@
       <w:pPr>
         <w:pStyle w:val="Beschriftung"/>
       </w:pPr>
-      <w:bookmarkStart w:id="8" w:name="_Toc454438340"/>
+      <w:bookmarkStart w:id="7" w:name="_Toc454438340"/>
       <w:r>
         <w:t xml:space="preserve">Tabelle </w:t>
       </w:r>
@@ -2507,43 +2384,29 @@
       <w:r>
         <w:t>: Stakeholder</w:t>
       </w:r>
-      <w:bookmarkEnd w:id="8"/>
+      <w:bookmarkEnd w:id="7"/>
       <w:r>
         <w:t xml:space="preserve"> und weitere Rollen</w:t>
       </w:r>
     </w:p>
+    <w:p/>
     <w:p>
       <w:pPr>
-        <w:keepNext/>
-      </w:pPr>
-    </w:p>
-    <w:p>
-      <w:pPr>
         <w:pStyle w:val="berschrift2"/>
       </w:pPr>
-      <w:bookmarkStart w:id="9" w:name="_Toc462148019"/>
+      <w:bookmarkStart w:id="8" w:name="_Toc464719818"/>
       <w:r>
+        <w:lastRenderedPageBreak/>
         <w:t>IST-Zustand</w:t>
       </w:r>
-      <w:bookmarkEnd w:id="9"/>
+      <w:bookmarkEnd w:id="8"/>
     </w:p>
     <w:p>
       <w:r>
-        <w:t>Im Managementlabor</w:t>
+        <w:t>Im Managementlabor kann man mit Hilfe einer 16x16 Videomatrix, mehrere Notebooks oder Smartphones an den vier Bildschirmen</w:t>
       </w:r>
       <w:r>
-        <w:t xml:space="preserve"> der Berner Fachhochschule</w:t>
-      </w:r>
-      <w:r>
-        <w:t xml:space="preserve"> wurde die bestehende Videomatrix durch eine neue 16X16-Matrix ersetzt. Diese eröffnet viele neue Möglichkeiten (mehr Eingänge, Video-Prozessor </w:t>
-      </w:r>
-      <w:proofErr w:type="spellStart"/>
-      <w:r>
-        <w:t>einschlaufen</w:t>
-      </w:r>
-      <w:proofErr w:type="spellEnd"/>
-      <w:r>
-        <w:t>, etc.), ist aber wesentlich komplexer in der Bedienung.</w:t>
+        <w:t xml:space="preserve"> anschliessen. </w:t>
       </w:r>
     </w:p>
     <w:p>
@@ -2640,11 +2503,11 @@
       <w:pPr>
         <w:pStyle w:val="berschrift2"/>
       </w:pPr>
-      <w:bookmarkStart w:id="10" w:name="_Toc462148020"/>
+      <w:bookmarkStart w:id="9" w:name="_Toc464719819"/>
       <w:r>
         <w:t>SOLL-Zustand</w:t>
       </w:r>
-      <w:bookmarkEnd w:id="10"/>
+      <w:bookmarkEnd w:id="9"/>
     </w:p>
     <w:p>
       <w:r>
@@ -2655,142 +2518,69 @@
       <w:pPr>
         <w:pStyle w:val="berschrift1"/>
       </w:pPr>
-      <w:bookmarkStart w:id="11" w:name="_Toc462148021"/>
+      <w:bookmarkStart w:id="10" w:name="_Toc464719820"/>
       <w:r>
         <w:t>Systembeschreibung</w:t>
       </w:r>
+      <w:bookmarkEnd w:id="10"/>
       <w:r>
         <w:t xml:space="preserve"> </w:t>
       </w:r>
-      <w:r>
-        <w:br/>
-      </w:r>
-      <w:r>
-        <w:t>(falls bestehendes System, „Legacy“</w:t>
-      </w:r>
-      <w:r>
-        <w:t>)</w:t>
-      </w:r>
-      <w:r>
-        <w:t xml:space="preserve"> …</w:t>
-      </w:r>
-      <w:bookmarkEnd w:id="11"/>
     </w:p>
     <w:p>
       <w:r>
-        <w:t>………….</w:t>
+        <w:t xml:space="preserve">Die Matrix verfügt über eine integrierte Software die über die Adresse </w:t>
+      </w:r>
+      <w:hyperlink r:id="rId12" w:history="1">
+        <w:r>
+          <w:rPr>
+            <w:rStyle w:val="Hyperlink"/>
+          </w:rPr>
+          <w:t>http://mismatrix.i4mi.bfh.ch/</w:t>
+        </w:r>
+      </w:hyperlink>
+      <w:r>
+        <w:t xml:space="preserve"> aufgerufen werden kann. </w:t>
+      </w:r>
+      <w:r>
+        <w:t xml:space="preserve">Diese Adresse kann nur aufgerufen werden, wenn das zu projizierende Gerät mit dem Netzwerk der Berner Fachhochschule verbunden ist. </w:t>
+      </w:r>
+    </w:p>
+    <w:p>
+      <w:r>
+        <w:t>Durch offene Schnittstellen lässt sich die Videomatrix über JSON Befehle ansteuern.</w:t>
       </w:r>
     </w:p>
     <w:p/>
     <w:p>
       <w:pPr>
-        <w:pStyle w:val="berschrift2"/>
-      </w:pPr>
-      <w:bookmarkStart w:id="12" w:name="_Toc462148022"/>
+        <w:pStyle w:val="berschrift1"/>
+      </w:pPr>
+      <w:bookmarkStart w:id="11" w:name="_Ref454292477"/>
+      <w:bookmarkStart w:id="12" w:name="_Ref454292485"/>
+      <w:bookmarkStart w:id="13" w:name="_Ref454292486"/>
+      <w:bookmarkStart w:id="14" w:name="_Ref454292786"/>
+      <w:bookmarkStart w:id="15" w:name="_Toc464719822"/>
       <w:r>
-        <w:t>Abgrenzungen</w:t>
+        <w:t>Projektziele</w:t>
       </w:r>
+      <w:bookmarkEnd w:id="11"/>
       <w:bookmarkEnd w:id="12"/>
+      <w:bookmarkEnd w:id="13"/>
+      <w:bookmarkEnd w:id="14"/>
+      <w:bookmarkEnd w:id="15"/>
     </w:p>
     <w:p/>
     <w:p>
       <w:pPr>
-        <w:rPr>
-          <w:lang w:val="en-US"/>
-        </w:rPr>
-      </w:pPr>
-      <w:r>
-        <w:rPr>
-          <w:lang w:val="en-US"/>
-        </w:rPr>
-        <w:t xml:space="preserve">System </w:t>
-      </w:r>
-      <w:proofErr w:type="gramStart"/>
-      <w:r>
-        <w:rPr>
-          <w:lang w:val="en-US"/>
-        </w:rPr>
-        <w:t>( …</w:t>
-      </w:r>
-      <w:proofErr w:type="gramEnd"/>
-      <w:r>
-        <w:rPr>
-          <w:lang w:val="en-US"/>
-        </w:rPr>
-        <w:t xml:space="preserve"> „what is in scope … )</w:t>
-      </w:r>
-      <w:r>
-        <w:rPr>
-          <w:lang w:val="en-US"/>
-        </w:rPr>
-        <w:t xml:space="preserve"> / </w:t>
-      </w:r>
-      <w:proofErr w:type="spellStart"/>
-      <w:r>
-        <w:rPr>
-          <w:lang w:val="en-US"/>
-        </w:rPr>
-        <w:t>Systemgrenze</w:t>
-      </w:r>
-      <w:proofErr w:type="spellEnd"/>
-    </w:p>
-    <w:p>
-      <w:pPr>
-        <w:rPr>
-          <w:lang w:val="en-US"/>
-        </w:rPr>
-      </w:pPr>
-    </w:p>
-    <w:p>
-      <w:r>
-        <w:t>Systemkontext</w:t>
-      </w:r>
-      <w:r>
-        <w:t xml:space="preserve"> abgrenzen </w:t>
-      </w:r>
-    </w:p>
-    <w:p/>
-    <w:p>
-      <w:r>
-        <w:t>Irrelevante Umgebung abgrenzen</w:t>
-      </w:r>
-    </w:p>
-    <w:p/>
-    <w:p>
-      <w:r>
-        <w:t>…</w:t>
-      </w:r>
-    </w:p>
-    <w:p>
-      <w:pPr>
-        <w:pStyle w:val="berschrift1"/>
-      </w:pPr>
-      <w:bookmarkStart w:id="13" w:name="_Ref454292477"/>
-      <w:bookmarkStart w:id="14" w:name="_Ref454292485"/>
-      <w:bookmarkStart w:id="15" w:name="_Ref454292486"/>
-      <w:bookmarkStart w:id="16" w:name="_Ref454292786"/>
-      <w:bookmarkStart w:id="17" w:name="_Toc462148023"/>
-      <w:r>
-        <w:t>Projektziele</w:t>
-      </w:r>
-      <w:bookmarkEnd w:id="13"/>
-      <w:bookmarkEnd w:id="14"/>
-      <w:bookmarkEnd w:id="15"/>
-      <w:bookmarkEnd w:id="16"/>
-      <w:bookmarkEnd w:id="17"/>
-    </w:p>
-    <w:p/>
-    <w:p>
-      <w:pPr>
         <w:pStyle w:val="berschrift2"/>
       </w:pPr>
-      <w:bookmarkStart w:id="18" w:name="_Toc462148024"/>
+      <w:bookmarkStart w:id="16" w:name="_Toc464719823"/>
       <w:r>
         <w:t>Hauptziel</w:t>
       </w:r>
-      <w:bookmarkEnd w:id="18"/>
+      <w:bookmarkEnd w:id="16"/>
     </w:p>
-    <w:p/>
     <w:p>
       <w:r>
         <w:t>Das neu entwickelte System ersetzt das bestehende und vereinfacht die Bedienung.</w:t>
@@ -2801,31 +2591,17 @@
       <w:pPr>
         <w:pStyle w:val="berschrift2"/>
       </w:pPr>
-      <w:bookmarkStart w:id="19" w:name="_Toc462148025"/>
+      <w:bookmarkStart w:id="17" w:name="_Toc464719824"/>
       <w:r>
+        <w:lastRenderedPageBreak/>
         <w:t>Unterziele</w:t>
       </w:r>
-      <w:bookmarkEnd w:id="19"/>
+      <w:bookmarkEnd w:id="17"/>
     </w:p>
-    <w:p/>
     <w:p/>
     <w:p>
       <w:r>
         <w:t>Daraus lassen sich die folgenden Ziele ableiten</w:t>
-      </w:r>
-      <w:r>
-        <w:t xml:space="preserve"> (Check: </w:t>
-      </w:r>
-      <w:proofErr w:type="gramStart"/>
-      <w:r>
-        <w:t>SMART ?</w:t>
-      </w:r>
-      <w:proofErr w:type="gramEnd"/>
-      <w:r>
-        <w:t>)</w:t>
-      </w:r>
-      <w:r>
-        <w:t>:</w:t>
       </w:r>
     </w:p>
     <w:tbl>
@@ -2861,6 +2637,9 @@
           <w:p>
             <w:pPr>
               <w:cnfStyle w:val="100000000000" w:firstRow="1" w:lastRow="0" w:firstColumn="0" w:lastColumn="0" w:oddVBand="0" w:evenVBand="0" w:oddHBand="0" w:evenHBand="0" w:firstRowFirstColumn="0" w:firstRowLastColumn="0" w:lastRowFirstColumn="0" w:lastRowLastColumn="0"/>
+              <w:rPr>
+                <w:b w:val="0"/>
+              </w:rPr>
             </w:pPr>
           </w:p>
         </w:tc>
@@ -2871,9 +2650,12 @@
           <w:p>
             <w:pPr>
               <w:cnfStyle w:val="100000000000" w:firstRow="1" w:lastRow="0" w:firstColumn="0" w:lastColumn="0" w:oddVBand="0" w:evenVBand="0" w:oddHBand="0" w:evenHBand="0" w:firstRowFirstColumn="0" w:firstRowLastColumn="0" w:lastRowFirstColumn="0" w:lastRowLastColumn="0"/>
-            </w:pPr>
-            <w:r>
-              <w:t>Wirtschaftliche Ziele</w:t>
+              <w:rPr>
+                <w:b w:val="0"/>
+              </w:rPr>
+            </w:pPr>
+            <w:r>
+              <w:t>Systemziele</w:t>
             </w:r>
           </w:p>
         </w:tc>
@@ -2898,7 +2680,10 @@
               <w:cnfStyle w:val="000000100000" w:firstRow="0" w:lastRow="0" w:firstColumn="0" w:lastColumn="0" w:oddVBand="0" w:evenVBand="0" w:oddHBand="1" w:evenHBand="0" w:firstRowFirstColumn="0" w:firstRowLastColumn="0" w:lastRowFirstColumn="0" w:lastRowLastColumn="0"/>
             </w:pPr>
             <w:r>
-              <w:t>1.1</w:t>
+              <w:t>1</w:t>
+            </w:r>
+            <w:r>
+              <w:t>.1</w:t>
             </w:r>
           </w:p>
         </w:tc>
@@ -2953,7 +2738,7 @@
               <w:rPr>
                 <w:b/>
               </w:rPr>
-              <w:t>Systemziele</w:t>
+              <w:t>Personelle Ziele</w:t>
             </w:r>
           </w:p>
         </w:tc>
@@ -2978,7 +2763,10 @@
               <w:cnfStyle w:val="000000100000" w:firstRow="0" w:lastRow="0" w:firstColumn="0" w:lastColumn="0" w:oddVBand="0" w:evenVBand="0" w:oddHBand="1" w:evenHBand="0" w:firstRowFirstColumn="0" w:firstRowLastColumn="0" w:lastRowFirstColumn="0" w:lastRowLastColumn="0"/>
             </w:pPr>
             <w:r>
-              <w:t>2.1</w:t>
+              <w:t>2</w:t>
+            </w:r>
+            <w:r>
+              <w:t>.1</w:t>
             </w:r>
           </w:p>
         </w:tc>
@@ -3033,7 +2821,7 @@
               <w:rPr>
                 <w:b/>
               </w:rPr>
-              <w:t>Personelle Ziele</w:t>
+              <w:t>Qualitätsziele</w:t>
             </w:r>
           </w:p>
         </w:tc>
@@ -3058,7 +2846,10 @@
               <w:cnfStyle w:val="000000100000" w:firstRow="0" w:lastRow="0" w:firstColumn="0" w:lastColumn="0" w:oddVBand="0" w:evenVBand="0" w:oddHBand="1" w:evenHBand="0" w:firstRowFirstColumn="0" w:firstRowLastColumn="0" w:lastRowFirstColumn="0" w:lastRowLastColumn="0"/>
             </w:pPr>
             <w:r>
-              <w:t>3.1</w:t>
+              <w:t>3</w:t>
+            </w:r>
+            <w:r>
+              <w:t>.1</w:t>
             </w:r>
           </w:p>
         </w:tc>
@@ -3068,6 +2859,7 @@
           </w:tcPr>
           <w:p>
             <w:pPr>
+              <w:keepNext/>
               <w:cnfStyle w:val="000000100000" w:firstRow="0" w:lastRow="0" w:firstColumn="0" w:lastColumn="0" w:oddVBand="0" w:evenVBand="0" w:oddHBand="1" w:evenHBand="0" w:firstRowFirstColumn="0" w:firstRowLastColumn="0" w:lastRowFirstColumn="0" w:lastRowLastColumn="0"/>
             </w:pPr>
           </w:p>
@@ -3081,7 +2873,7 @@
           </w:tcPr>
           <w:p>
             <w:r>
-              <w:t>4</w:t>
+              <w:t>n</w:t>
             </w:r>
           </w:p>
         </w:tc>
@@ -3092,10 +2884,12 @@
           <w:p>
             <w:pPr>
               <w:cnfStyle w:val="000000000000" w:firstRow="0" w:lastRow="0" w:firstColumn="0" w:lastColumn="0" w:oddVBand="0" w:evenVBand="0" w:oddHBand="0" w:evenHBand="0" w:firstRowFirstColumn="0" w:firstRowLastColumn="0" w:lastRowFirstColumn="0" w:lastRowLastColumn="0"/>
-              <w:rPr>
-                <w:b/>
-              </w:rPr>
-            </w:pPr>
+            </w:pPr>
+            <w:proofErr w:type="spellStart"/>
+            <w:r>
+              <w:t>n.n</w:t>
+            </w:r>
+            <w:proofErr w:type="spellEnd"/>
           </w:p>
         </w:tc>
         <w:tc>
@@ -3104,16 +2898,11 @@
           </w:tcPr>
           <w:p>
             <w:pPr>
+              <w:keepNext/>
               <w:cnfStyle w:val="000000000000" w:firstRow="0" w:lastRow="0" w:firstColumn="0" w:lastColumn="0" w:oddVBand="0" w:evenVBand="0" w:oddHBand="0" w:evenHBand="0" w:firstRowFirstColumn="0" w:firstRowLastColumn="0" w:lastRowFirstColumn="0" w:lastRowLastColumn="0"/>
-              <w:rPr>
-                <w:b/>
-              </w:rPr>
-            </w:pPr>
-            <w:r>
-              <w:rPr>
-                <w:b/>
-              </w:rPr>
-              <w:t>Qualitätsziele</w:t>
+            </w:pPr>
+            <w:r>
+              <w:t>XYZ</w:t>
             </w:r>
           </w:p>
         </w:tc>
@@ -3137,84 +2926,6 @@
             <w:pPr>
               <w:cnfStyle w:val="000000100000" w:firstRow="0" w:lastRow="0" w:firstColumn="0" w:lastColumn="0" w:oddVBand="0" w:evenVBand="0" w:oddHBand="1" w:evenHBand="0" w:firstRowFirstColumn="0" w:firstRowLastColumn="0" w:lastRowFirstColumn="0" w:lastRowLastColumn="0"/>
             </w:pPr>
-            <w:r>
-              <w:t>4.1</w:t>
-            </w:r>
-          </w:p>
-        </w:tc>
-        <w:tc>
-          <w:tcPr>
-            <w:tcW w:w="8338" w:type="dxa"/>
-          </w:tcPr>
-          <w:p>
-            <w:pPr>
-              <w:keepNext/>
-              <w:cnfStyle w:val="000000100000" w:firstRow="0" w:lastRow="0" w:firstColumn="0" w:lastColumn="0" w:oddVBand="0" w:evenVBand="0" w:oddHBand="1" w:evenHBand="0" w:firstRowFirstColumn="0" w:firstRowLastColumn="0" w:lastRowFirstColumn="0" w:lastRowLastColumn="0"/>
-            </w:pPr>
-          </w:p>
-        </w:tc>
-      </w:tr>
-      <w:tr>
-        <w:tc>
-          <w:tcPr>
-            <w:cnfStyle w:val="001000000000" w:firstRow="0" w:lastRow="0" w:firstColumn="1" w:lastColumn="0" w:oddVBand="0" w:evenVBand="0" w:oddHBand="0" w:evenHBand="0" w:firstRowFirstColumn="0" w:firstRowLastColumn="0" w:lastRowFirstColumn="0" w:lastRowLastColumn="0"/>
-            <w:tcW w:w="572" w:type="dxa"/>
-          </w:tcPr>
-          <w:p>
-            <w:r>
-              <w:t>n</w:t>
-            </w:r>
-          </w:p>
-        </w:tc>
-        <w:tc>
-          <w:tcPr>
-            <w:tcW w:w="596" w:type="dxa"/>
-          </w:tcPr>
-          <w:p>
-            <w:pPr>
-              <w:cnfStyle w:val="000000000000" w:firstRow="0" w:lastRow="0" w:firstColumn="0" w:lastColumn="0" w:oddVBand="0" w:evenVBand="0" w:oddHBand="0" w:evenHBand="0" w:firstRowFirstColumn="0" w:firstRowLastColumn="0" w:lastRowFirstColumn="0" w:lastRowLastColumn="0"/>
-            </w:pPr>
-            <w:proofErr w:type="spellStart"/>
-            <w:r>
-              <w:t>n.n</w:t>
-            </w:r>
-            <w:proofErr w:type="spellEnd"/>
-          </w:p>
-        </w:tc>
-        <w:tc>
-          <w:tcPr>
-            <w:tcW w:w="8338" w:type="dxa"/>
-          </w:tcPr>
-          <w:p>
-            <w:pPr>
-              <w:keepNext/>
-              <w:cnfStyle w:val="000000000000" w:firstRow="0" w:lastRow="0" w:firstColumn="0" w:lastColumn="0" w:oddVBand="0" w:evenVBand="0" w:oddHBand="0" w:evenHBand="0" w:firstRowFirstColumn="0" w:firstRowLastColumn="0" w:lastRowFirstColumn="0" w:lastRowLastColumn="0"/>
-            </w:pPr>
-            <w:r>
-              <w:t>XYZ</w:t>
-            </w:r>
-          </w:p>
-        </w:tc>
-      </w:tr>
-      <w:tr>
-        <w:trPr>
-          <w:cnfStyle w:val="000000100000" w:firstRow="0" w:lastRow="0" w:firstColumn="0" w:lastColumn="0" w:oddVBand="0" w:evenVBand="0" w:oddHBand="1" w:evenHBand="0" w:firstRowFirstColumn="0" w:firstRowLastColumn="0" w:lastRowFirstColumn="0" w:lastRowLastColumn="0"/>
-        </w:trPr>
-        <w:tc>
-          <w:tcPr>
-            <w:cnfStyle w:val="001000000000" w:firstRow="0" w:lastRow="0" w:firstColumn="1" w:lastColumn="0" w:oddVBand="0" w:evenVBand="0" w:oddHBand="0" w:evenHBand="0" w:firstRowFirstColumn="0" w:firstRowLastColumn="0" w:lastRowFirstColumn="0" w:lastRowLastColumn="0"/>
-            <w:tcW w:w="572" w:type="dxa"/>
-          </w:tcPr>
-          <w:p/>
-        </w:tc>
-        <w:tc>
-          <w:tcPr>
-            <w:tcW w:w="596" w:type="dxa"/>
-          </w:tcPr>
-          <w:p>
-            <w:pPr>
-              <w:cnfStyle w:val="000000100000" w:firstRow="0" w:lastRow="0" w:firstColumn="0" w:lastColumn="0" w:oddVBand="0" w:evenVBand="0" w:oddHBand="1" w:evenHBand="0" w:firstRowFirstColumn="0" w:firstRowLastColumn="0" w:lastRowFirstColumn="0" w:lastRowLastColumn="0"/>
-            </w:pPr>
           </w:p>
         </w:tc>
         <w:tc>
@@ -3234,7 +2945,7 @@
       <w:pPr>
         <w:pStyle w:val="Beschriftung"/>
       </w:pPr>
-      <w:bookmarkStart w:id="20" w:name="_Toc454438341"/>
+      <w:bookmarkStart w:id="18" w:name="_Toc454438341"/>
       <w:r>
         <w:t xml:space="preserve">Tabelle </w:t>
       </w:r>
@@ -3259,7 +2970,7 @@
       <w:r>
         <w:t>: Projektziele</w:t>
       </w:r>
-      <w:bookmarkEnd w:id="20"/>
+      <w:bookmarkEnd w:id="18"/>
     </w:p>
     <w:p>
       <w:pPr>
@@ -3272,7 +2983,7 @@
           <w:szCs w:val="28"/>
         </w:rPr>
       </w:pPr>
-      <w:bookmarkStart w:id="21" w:name="_Toc453851297"/>
+      <w:bookmarkStart w:id="19" w:name="_Toc453851297"/>
       <w:r>
         <w:br w:type="page"/>
       </w:r>
@@ -3281,12 +2992,12 @@
       <w:pPr>
         <w:pStyle w:val="berschrift1"/>
       </w:pPr>
-      <w:bookmarkStart w:id="22" w:name="_Toc462148026"/>
+      <w:bookmarkStart w:id="20" w:name="_Toc464719825"/>
       <w:r>
         <w:lastRenderedPageBreak/>
         <w:t>Anforderungen</w:t>
       </w:r>
-      <w:bookmarkEnd w:id="22"/>
+      <w:bookmarkEnd w:id="20"/>
     </w:p>
     <w:p>
       <w:pPr>
@@ -3309,6 +3020,8 @@
       <w:r>
         <w:t xml:space="preserve"> verwendet:</w:t>
       </w:r>
+      <w:bookmarkStart w:id="21" w:name="_GoBack"/>
+      <w:bookmarkEnd w:id="21"/>
     </w:p>
     <w:p>
       <w:pPr>
@@ -3343,7 +3056,7 @@
                     </pic:cNvPicPr>
                   </pic:nvPicPr>
                   <pic:blipFill>
-                    <a:blip r:embed="rId14">
+                    <a:blip r:embed="rId13">
                       <a:extLst>
                         <a:ext uri="{28A0092B-C50C-407E-A947-70E740481C1C}">
                           <a14:useLocalDpi xmlns:a14="http://schemas.microsoft.com/office/drawing/2010/main" val="0"/>
@@ -3379,7 +3092,6 @@
       <w:pPr>
         <w:pStyle w:val="Beschriftung"/>
       </w:pPr>
-      <w:bookmarkStart w:id="23" w:name="_Toc454383641"/>
       <w:r>
         <w:t xml:space="preserve">Abbildung </w:t>
       </w:r>
@@ -3396,15 +3108,17 @@
         <w:rPr>
           <w:noProof/>
         </w:rPr>
-        <w:t>3</w:t>
+        <w:t>1</w:t>
       </w:r>
       <w:r>
         <w:fldChar w:fldCharType="end"/>
       </w:r>
       <w:r>
-        <w:t>: Vorlage Anforderungstabelle</w:t>
+        <w:t xml:space="preserve"> </w:t>
       </w:r>
-      <w:bookmarkEnd w:id="23"/>
+      <w:r>
+        <w:t>Vorlage Anforderungstabelle</w:t>
+      </w:r>
     </w:p>
     <w:p>
       <w:pPr>
@@ -4054,7 +3768,7 @@
           <w:noProof/>
         </w:rPr>
       </w:pPr>
-      <w:bookmarkStart w:id="24" w:name="_Toc454438342"/>
+      <w:bookmarkStart w:id="22" w:name="_Toc454438342"/>
       <w:r>
         <w:t xml:space="preserve">Tabelle </w:t>
       </w:r>
@@ -4085,7 +3799,7 @@
         </w:rPr>
         <w:t>log</w:t>
       </w:r>
-      <w:bookmarkEnd w:id="24"/>
+      <w:bookmarkEnd w:id="22"/>
     </w:p>
     <w:p>
       <w:r>
@@ -4134,7 +3848,7 @@
           <w:color w:val="000000" w:themeColor="text1"/>
         </w:rPr>
       </w:pPr>
-      <w:bookmarkStart w:id="25" w:name="_Toc462148027"/>
+      <w:bookmarkStart w:id="23" w:name="_Toc464719826"/>
       <w:r>
         <w:rPr>
           <w:color w:val="000000" w:themeColor="text1"/>
@@ -4142,7 +3856,7 @@
         <w:lastRenderedPageBreak/>
         <w:t>Funktionale Anforderungen</w:t>
       </w:r>
-      <w:bookmarkEnd w:id="25"/>
+      <w:bookmarkEnd w:id="23"/>
     </w:p>
     <w:tbl>
       <w:tblPr>
@@ -6626,944 +6340,6 @@
               <w:bottom w:val="nil"/>
               <w:right w:val="nil"/>
             </w:tcBorders>
-            <w:shd w:val="clear" w:color="auto" w:fill="auto"/>
-            <w:noWrap/>
-            <w:hideMark/>
-          </w:tcPr>
-          <w:p>
-            <w:pPr>
-              <w:spacing w:after="0" w:line="240" w:lineRule="auto"/>
-              <w:jc w:val="center"/>
-              <w:rPr>
-                <w:rFonts w:ascii="Tahoma" w:eastAsia="Times New Roman" w:hAnsi="Tahoma" w:cs="Tahoma"/>
-                <w:sz w:val="20"/>
-                <w:szCs w:val="20"/>
-                <w:lang w:eastAsia="de-CH"/>
-              </w:rPr>
-            </w:pPr>
-          </w:p>
-        </w:tc>
-        <w:tc>
-          <w:tcPr>
-            <w:tcW w:w="500" w:type="dxa"/>
-            <w:tcBorders>
-              <w:top w:val="nil"/>
-              <w:left w:val="nil"/>
-              <w:bottom w:val="nil"/>
-              <w:right w:val="nil"/>
-            </w:tcBorders>
-            <w:shd w:val="clear" w:color="auto" w:fill="auto"/>
-            <w:hideMark/>
-          </w:tcPr>
-          <w:p>
-            <w:pPr>
-              <w:spacing w:after="0" w:line="240" w:lineRule="auto"/>
-              <w:rPr>
-                <w:rFonts w:ascii="Tahoma" w:eastAsia="Times New Roman" w:hAnsi="Tahoma" w:cs="Tahoma"/>
-                <w:sz w:val="20"/>
-                <w:szCs w:val="20"/>
-                <w:lang w:eastAsia="de-CH"/>
-              </w:rPr>
-            </w:pPr>
-            <w:r>
-              <w:rPr>
-                <w:rFonts w:ascii="Tahoma" w:eastAsia="Times New Roman" w:hAnsi="Tahoma" w:cs="Tahoma"/>
-                <w:sz w:val="20"/>
-                <w:szCs w:val="20"/>
-                <w:lang w:eastAsia="de-CH"/>
-              </w:rPr>
-              <w:t>1.5</w:t>
-            </w:r>
-          </w:p>
-        </w:tc>
-        <w:tc>
-          <w:tcPr>
-            <w:tcW w:w="6780" w:type="dxa"/>
-            <w:tcBorders>
-              <w:top w:val="nil"/>
-              <w:left w:val="nil"/>
-              <w:bottom w:val="nil"/>
-              <w:right w:val="nil"/>
-            </w:tcBorders>
-            <w:shd w:val="clear" w:color="auto" w:fill="auto"/>
-            <w:hideMark/>
-          </w:tcPr>
-          <w:p>
-            <w:pPr>
-              <w:spacing w:after="0" w:line="240" w:lineRule="auto"/>
-              <w:rPr>
-                <w:rFonts w:ascii="Tahoma" w:eastAsia="Times New Roman" w:hAnsi="Tahoma" w:cs="Tahoma"/>
-                <w:sz w:val="20"/>
-                <w:szCs w:val="20"/>
-                <w:lang w:eastAsia="de-CH"/>
-              </w:rPr>
-            </w:pPr>
-            <w:r>
-              <w:rPr>
-                <w:rFonts w:ascii="Tahoma" w:eastAsia="Times New Roman" w:hAnsi="Tahoma" w:cs="Tahoma"/>
-                <w:sz w:val="20"/>
-                <w:szCs w:val="20"/>
-                <w:lang w:eastAsia="de-CH"/>
-              </w:rPr>
-              <w:t>Automatisches Anwenden der Qualitätssicherheitsregeln</w:t>
-            </w:r>
-          </w:p>
-        </w:tc>
-        <w:tc>
-          <w:tcPr>
-            <w:tcW w:w="840" w:type="dxa"/>
-            <w:tcBorders>
-              <w:top w:val="nil"/>
-              <w:left w:val="nil"/>
-              <w:bottom w:val="nil"/>
-              <w:right w:val="nil"/>
-            </w:tcBorders>
-            <w:shd w:val="clear" w:color="auto" w:fill="auto"/>
-            <w:noWrap/>
-            <w:hideMark/>
-          </w:tcPr>
-          <w:p>
-            <w:pPr>
-              <w:spacing w:after="0" w:line="240" w:lineRule="auto"/>
-              <w:jc w:val="center"/>
-              <w:rPr>
-                <w:rFonts w:ascii="Wingdings" w:eastAsia="Times New Roman" w:hAnsi="Wingdings"/>
-                <w:color w:val="FF0000"/>
-                <w:sz w:val="20"/>
-                <w:szCs w:val="20"/>
-                <w:lang w:eastAsia="de-CH"/>
-              </w:rPr>
-            </w:pPr>
-            <w:r>
-              <w:rPr>
-                <w:rFonts w:ascii="Wingdings" w:eastAsia="Times New Roman" w:hAnsi="Wingdings"/>
-                <w:color w:val="FF0000"/>
-                <w:sz w:val="20"/>
-                <w:szCs w:val="20"/>
-                <w:lang w:eastAsia="de-CH"/>
-              </w:rPr>
-              <w:t></w:t>
-            </w:r>
-          </w:p>
-        </w:tc>
-        <w:tc>
-          <w:tcPr>
-            <w:tcW w:w="840" w:type="dxa"/>
-            <w:tcBorders>
-              <w:top w:val="nil"/>
-              <w:left w:val="nil"/>
-              <w:bottom w:val="nil"/>
-              <w:right w:val="nil"/>
-            </w:tcBorders>
-            <w:shd w:val="clear" w:color="auto" w:fill="auto"/>
-            <w:noWrap/>
-            <w:hideMark/>
-          </w:tcPr>
-          <w:p>
-            <w:pPr>
-              <w:spacing w:after="0" w:line="240" w:lineRule="auto"/>
-              <w:jc w:val="center"/>
-              <w:rPr>
-                <w:rFonts w:ascii="Wingdings" w:eastAsia="Times New Roman" w:hAnsi="Wingdings"/>
-                <w:color w:val="FFCC00"/>
-                <w:sz w:val="20"/>
-                <w:szCs w:val="20"/>
-                <w:lang w:eastAsia="de-CH"/>
-              </w:rPr>
-            </w:pPr>
-            <w:r>
-              <w:rPr>
-                <w:rFonts w:ascii="Wingdings" w:eastAsia="Times New Roman" w:hAnsi="Wingdings"/>
-                <w:color w:val="FFCC00"/>
-                <w:sz w:val="20"/>
-                <w:szCs w:val="20"/>
-                <w:lang w:eastAsia="de-CH"/>
-              </w:rPr>
-              <w:t></w:t>
-            </w:r>
-          </w:p>
-        </w:tc>
-        <w:tc>
-          <w:tcPr>
-            <w:tcW w:w="840" w:type="dxa"/>
-            <w:tcBorders>
-              <w:top w:val="nil"/>
-              <w:left w:val="nil"/>
-              <w:bottom w:val="nil"/>
-              <w:right w:val="nil"/>
-            </w:tcBorders>
-            <w:shd w:val="clear" w:color="auto" w:fill="auto"/>
-            <w:noWrap/>
-            <w:hideMark/>
-          </w:tcPr>
-          <w:p>
-            <w:pPr>
-              <w:spacing w:after="0" w:line="240" w:lineRule="auto"/>
-              <w:jc w:val="center"/>
-              <w:rPr>
-                <w:rFonts w:ascii="Wingdings" w:eastAsia="Times New Roman" w:hAnsi="Wingdings"/>
-                <w:color w:val="FFCC00"/>
-                <w:sz w:val="20"/>
-                <w:szCs w:val="20"/>
-                <w:lang w:eastAsia="de-CH"/>
-              </w:rPr>
-            </w:pPr>
-            <w:r>
-              <w:rPr>
-                <w:rFonts w:ascii="Wingdings" w:eastAsia="Times New Roman" w:hAnsi="Wingdings"/>
-                <w:color w:val="FFCC00"/>
-                <w:sz w:val="20"/>
-                <w:szCs w:val="20"/>
-                <w:lang w:eastAsia="de-CH"/>
-              </w:rPr>
-              <w:t></w:t>
-            </w:r>
-          </w:p>
-        </w:tc>
-        <w:tc>
-          <w:tcPr>
-            <w:tcW w:w="1260" w:type="dxa"/>
-            <w:tcBorders>
-              <w:top w:val="nil"/>
-              <w:left w:val="nil"/>
-              <w:bottom w:val="nil"/>
-              <w:right w:val="nil"/>
-            </w:tcBorders>
-            <w:shd w:val="clear" w:color="auto" w:fill="auto"/>
-            <w:hideMark/>
-          </w:tcPr>
-          <w:p>
-            <w:pPr>
-              <w:spacing w:after="0" w:line="240" w:lineRule="auto"/>
-              <w:rPr>
-                <w:rFonts w:ascii="Tahoma" w:eastAsia="Times New Roman" w:hAnsi="Tahoma" w:cs="Tahoma"/>
-                <w:sz w:val="20"/>
-                <w:szCs w:val="20"/>
-                <w:lang w:eastAsia="de-CH"/>
-              </w:rPr>
-            </w:pPr>
-            <w:r>
-              <w:rPr>
-                <w:rFonts w:ascii="Tahoma" w:eastAsia="Times New Roman" w:hAnsi="Tahoma" w:cs="Tahoma"/>
-                <w:sz w:val="20"/>
-                <w:szCs w:val="20"/>
-                <w:lang w:eastAsia="de-CH"/>
-              </w:rPr>
-              <w:t>Projektteam</w:t>
-            </w:r>
-          </w:p>
-        </w:tc>
-        <w:tc>
-          <w:tcPr>
-            <w:tcW w:w="1120" w:type="dxa"/>
-            <w:tcBorders>
-              <w:top w:val="nil"/>
-              <w:left w:val="nil"/>
-              <w:bottom w:val="nil"/>
-              <w:right w:val="nil"/>
-            </w:tcBorders>
-            <w:shd w:val="clear" w:color="auto" w:fill="auto"/>
-            <w:hideMark/>
-          </w:tcPr>
-          <w:p>
-            <w:pPr>
-              <w:spacing w:after="0" w:line="240" w:lineRule="auto"/>
-              <w:jc w:val="center"/>
-              <w:rPr>
-                <w:rFonts w:ascii="Tahoma" w:eastAsia="Times New Roman" w:hAnsi="Tahoma" w:cs="Tahoma"/>
-                <w:color w:val="808080"/>
-                <w:sz w:val="20"/>
-                <w:szCs w:val="20"/>
-                <w:lang w:eastAsia="de-CH"/>
-              </w:rPr>
-            </w:pPr>
-            <w:r>
-              <w:rPr>
-                <w:rFonts w:ascii="Tahoma" w:eastAsia="Times New Roman" w:hAnsi="Tahoma" w:cs="Tahoma"/>
-                <w:color w:val="808080"/>
-                <w:sz w:val="20"/>
-                <w:szCs w:val="20"/>
-                <w:lang w:eastAsia="de-CH"/>
-              </w:rPr>
-              <w:t>2016-04-28</w:t>
-            </w:r>
-          </w:p>
-        </w:tc>
-        <w:tc>
-          <w:tcPr>
-            <w:tcW w:w="960" w:type="dxa"/>
-            <w:tcBorders>
-              <w:top w:val="nil"/>
-              <w:left w:val="nil"/>
-              <w:bottom w:val="nil"/>
-              <w:right w:val="nil"/>
-            </w:tcBorders>
-            <w:shd w:val="clear" w:color="auto" w:fill="auto"/>
-            <w:noWrap/>
-            <w:hideMark/>
-          </w:tcPr>
-          <w:p>
-            <w:pPr>
-              <w:spacing w:after="0" w:line="240" w:lineRule="auto"/>
-              <w:rPr>
-                <w:rFonts w:ascii="Tahoma" w:eastAsia="Times New Roman" w:hAnsi="Tahoma" w:cs="Tahoma"/>
-                <w:color w:val="808080"/>
-                <w:sz w:val="20"/>
-                <w:szCs w:val="20"/>
-                <w:lang w:eastAsia="de-CH"/>
-              </w:rPr>
-            </w:pPr>
-            <w:r>
-              <w:rPr>
-                <w:rFonts w:ascii="Tahoma" w:eastAsia="Times New Roman" w:hAnsi="Tahoma" w:cs="Tahoma"/>
-                <w:color w:val="808080"/>
-                <w:sz w:val="20"/>
-                <w:szCs w:val="20"/>
-                <w:lang w:eastAsia="de-CH"/>
-              </w:rPr>
-              <w:t>1, 3, 4</w:t>
-            </w:r>
-          </w:p>
-        </w:tc>
-      </w:tr>
-      <w:tr>
-        <w:trPr>
-          <w:trHeight w:val="300"/>
-        </w:trPr>
-        <w:tc>
-          <w:tcPr>
-            <w:tcW w:w="540" w:type="dxa"/>
-            <w:tcBorders>
-              <w:top w:val="nil"/>
-              <w:left w:val="nil"/>
-              <w:bottom w:val="nil"/>
-              <w:right w:val="nil"/>
-            </w:tcBorders>
-            <w:shd w:val="clear" w:color="auto" w:fill="auto"/>
-            <w:noWrap/>
-            <w:hideMark/>
-          </w:tcPr>
-          <w:p>
-            <w:pPr>
-              <w:spacing w:after="0" w:line="240" w:lineRule="auto"/>
-              <w:rPr>
-                <w:rFonts w:ascii="Tahoma" w:eastAsia="Times New Roman" w:hAnsi="Tahoma" w:cs="Tahoma"/>
-                <w:sz w:val="20"/>
-                <w:szCs w:val="20"/>
-                <w:lang w:eastAsia="de-CH"/>
-              </w:rPr>
-            </w:pPr>
-          </w:p>
-        </w:tc>
-        <w:tc>
-          <w:tcPr>
-            <w:tcW w:w="500" w:type="dxa"/>
-            <w:tcBorders>
-              <w:top w:val="nil"/>
-              <w:left w:val="nil"/>
-              <w:bottom w:val="nil"/>
-              <w:right w:val="nil"/>
-            </w:tcBorders>
-            <w:shd w:val="clear" w:color="auto" w:fill="auto"/>
-            <w:noWrap/>
-            <w:hideMark/>
-          </w:tcPr>
-          <w:p>
-            <w:pPr>
-              <w:spacing w:after="0" w:line="240" w:lineRule="auto"/>
-              <w:rPr>
-                <w:rFonts w:ascii="Tahoma" w:eastAsia="Times New Roman" w:hAnsi="Tahoma" w:cs="Tahoma"/>
-                <w:sz w:val="20"/>
-                <w:szCs w:val="20"/>
-                <w:lang w:eastAsia="de-CH"/>
-              </w:rPr>
-            </w:pPr>
-            <w:r>
-              <w:rPr>
-                <w:rFonts w:ascii="Tahoma" w:eastAsia="Times New Roman" w:hAnsi="Tahoma" w:cs="Tahoma"/>
-                <w:sz w:val="20"/>
-                <w:szCs w:val="20"/>
-                <w:lang w:eastAsia="de-CH"/>
-              </w:rPr>
-              <w:t>1.6</w:t>
-            </w:r>
-          </w:p>
-        </w:tc>
-        <w:tc>
-          <w:tcPr>
-            <w:tcW w:w="6780" w:type="dxa"/>
-            <w:tcBorders>
-              <w:top w:val="nil"/>
-              <w:left w:val="nil"/>
-              <w:bottom w:val="nil"/>
-              <w:right w:val="nil"/>
-            </w:tcBorders>
-            <w:shd w:val="clear" w:color="auto" w:fill="auto"/>
-            <w:hideMark/>
-          </w:tcPr>
-          <w:p>
-            <w:pPr>
-              <w:spacing w:after="0" w:line="240" w:lineRule="auto"/>
-              <w:rPr>
-                <w:rFonts w:ascii="Tahoma" w:eastAsia="Times New Roman" w:hAnsi="Tahoma" w:cs="Tahoma"/>
-                <w:sz w:val="20"/>
-                <w:szCs w:val="20"/>
-                <w:lang w:eastAsia="de-CH"/>
-              </w:rPr>
-            </w:pPr>
-            <w:r>
-              <w:rPr>
-                <w:rFonts w:ascii="Tahoma" w:eastAsia="Times New Roman" w:hAnsi="Tahoma" w:cs="Tahoma"/>
-                <w:sz w:val="20"/>
-                <w:szCs w:val="20"/>
-                <w:lang w:eastAsia="de-CH"/>
-              </w:rPr>
-              <w:t>Die Referenzwerte können pro Laborgerät einzeln angepasst werden.</w:t>
-            </w:r>
-          </w:p>
-        </w:tc>
-        <w:tc>
-          <w:tcPr>
-            <w:tcW w:w="840" w:type="dxa"/>
-            <w:tcBorders>
-              <w:top w:val="nil"/>
-              <w:left w:val="nil"/>
-              <w:bottom w:val="nil"/>
-              <w:right w:val="nil"/>
-            </w:tcBorders>
-            <w:shd w:val="clear" w:color="auto" w:fill="auto"/>
-            <w:noWrap/>
-            <w:hideMark/>
-          </w:tcPr>
-          <w:p>
-            <w:pPr>
-              <w:spacing w:after="0" w:line="240" w:lineRule="auto"/>
-              <w:jc w:val="center"/>
-              <w:rPr>
-                <w:rFonts w:ascii="Wingdings" w:eastAsia="Times New Roman" w:hAnsi="Wingdings"/>
-                <w:color w:val="FF0000"/>
-                <w:sz w:val="20"/>
-                <w:szCs w:val="20"/>
-                <w:lang w:eastAsia="de-CH"/>
-              </w:rPr>
-            </w:pPr>
-            <w:r>
-              <w:rPr>
-                <w:rFonts w:ascii="Wingdings" w:eastAsia="Times New Roman" w:hAnsi="Wingdings"/>
-                <w:color w:val="FF0000"/>
-                <w:sz w:val="20"/>
-                <w:szCs w:val="20"/>
-                <w:lang w:eastAsia="de-CH"/>
-              </w:rPr>
-              <w:t></w:t>
-            </w:r>
-          </w:p>
-        </w:tc>
-        <w:tc>
-          <w:tcPr>
-            <w:tcW w:w="840" w:type="dxa"/>
-            <w:tcBorders>
-              <w:top w:val="nil"/>
-              <w:left w:val="nil"/>
-              <w:bottom w:val="nil"/>
-              <w:right w:val="nil"/>
-            </w:tcBorders>
-            <w:shd w:val="clear" w:color="auto" w:fill="auto"/>
-            <w:noWrap/>
-            <w:hideMark/>
-          </w:tcPr>
-          <w:p>
-            <w:pPr>
-              <w:spacing w:after="0" w:line="240" w:lineRule="auto"/>
-              <w:jc w:val="center"/>
-              <w:rPr>
-                <w:rFonts w:ascii="Wingdings" w:eastAsia="Times New Roman" w:hAnsi="Wingdings"/>
-                <w:color w:val="FFCC00"/>
-                <w:sz w:val="20"/>
-                <w:szCs w:val="20"/>
-                <w:lang w:eastAsia="de-CH"/>
-              </w:rPr>
-            </w:pPr>
-            <w:r>
-              <w:rPr>
-                <w:rFonts w:ascii="Wingdings" w:eastAsia="Times New Roman" w:hAnsi="Wingdings"/>
-                <w:color w:val="FFCC00"/>
-                <w:sz w:val="20"/>
-                <w:szCs w:val="20"/>
-                <w:lang w:eastAsia="de-CH"/>
-              </w:rPr>
-              <w:t></w:t>
-            </w:r>
-          </w:p>
-        </w:tc>
-        <w:tc>
-          <w:tcPr>
-            <w:tcW w:w="840" w:type="dxa"/>
-            <w:tcBorders>
-              <w:top w:val="nil"/>
-              <w:left w:val="nil"/>
-              <w:bottom w:val="nil"/>
-              <w:right w:val="nil"/>
-            </w:tcBorders>
-            <w:shd w:val="clear" w:color="auto" w:fill="auto"/>
-            <w:noWrap/>
-            <w:hideMark/>
-          </w:tcPr>
-          <w:p>
-            <w:pPr>
-              <w:spacing w:after="0" w:line="240" w:lineRule="auto"/>
-              <w:jc w:val="center"/>
-              <w:rPr>
-                <w:rFonts w:ascii="Wingdings" w:eastAsia="Times New Roman" w:hAnsi="Wingdings"/>
-                <w:color w:val="FFCC00"/>
-                <w:sz w:val="20"/>
-                <w:szCs w:val="20"/>
-                <w:lang w:eastAsia="de-CH"/>
-              </w:rPr>
-            </w:pPr>
-            <w:r>
-              <w:rPr>
-                <w:rFonts w:ascii="Wingdings" w:eastAsia="Times New Roman" w:hAnsi="Wingdings"/>
-                <w:color w:val="FFCC00"/>
-                <w:sz w:val="20"/>
-                <w:szCs w:val="20"/>
-                <w:lang w:eastAsia="de-CH"/>
-              </w:rPr>
-              <w:t></w:t>
-            </w:r>
-          </w:p>
-        </w:tc>
-        <w:tc>
-          <w:tcPr>
-            <w:tcW w:w="1260" w:type="dxa"/>
-            <w:tcBorders>
-              <w:top w:val="nil"/>
-              <w:left w:val="nil"/>
-              <w:bottom w:val="nil"/>
-              <w:right w:val="nil"/>
-            </w:tcBorders>
-            <w:shd w:val="clear" w:color="auto" w:fill="auto"/>
-            <w:hideMark/>
-          </w:tcPr>
-          <w:p>
-            <w:pPr>
-              <w:spacing w:after="0" w:line="240" w:lineRule="auto"/>
-              <w:rPr>
-                <w:rFonts w:ascii="Tahoma" w:eastAsia="Times New Roman" w:hAnsi="Tahoma" w:cs="Tahoma"/>
-                <w:sz w:val="20"/>
-                <w:szCs w:val="20"/>
-                <w:lang w:eastAsia="de-CH"/>
-              </w:rPr>
-            </w:pPr>
-            <w:r>
-              <w:rPr>
-                <w:rFonts w:ascii="Tahoma" w:eastAsia="Times New Roman" w:hAnsi="Tahoma" w:cs="Tahoma"/>
-                <w:sz w:val="20"/>
-                <w:szCs w:val="20"/>
-                <w:lang w:eastAsia="de-CH"/>
-              </w:rPr>
-              <w:t>Projektteam</w:t>
-            </w:r>
-          </w:p>
-        </w:tc>
-        <w:tc>
-          <w:tcPr>
-            <w:tcW w:w="1120" w:type="dxa"/>
-            <w:tcBorders>
-              <w:top w:val="nil"/>
-              <w:left w:val="nil"/>
-              <w:bottom w:val="nil"/>
-              <w:right w:val="nil"/>
-            </w:tcBorders>
-            <w:shd w:val="clear" w:color="auto" w:fill="auto"/>
-            <w:hideMark/>
-          </w:tcPr>
-          <w:p>
-            <w:pPr>
-              <w:spacing w:after="0" w:line="240" w:lineRule="auto"/>
-              <w:jc w:val="center"/>
-              <w:rPr>
-                <w:rFonts w:ascii="Tahoma" w:eastAsia="Times New Roman" w:hAnsi="Tahoma" w:cs="Tahoma"/>
-                <w:color w:val="808080"/>
-                <w:sz w:val="20"/>
-                <w:szCs w:val="20"/>
-                <w:lang w:eastAsia="de-CH"/>
-              </w:rPr>
-            </w:pPr>
-            <w:r>
-              <w:rPr>
-                <w:rFonts w:ascii="Tahoma" w:eastAsia="Times New Roman" w:hAnsi="Tahoma" w:cs="Tahoma"/>
-                <w:color w:val="808080"/>
-                <w:sz w:val="20"/>
-                <w:szCs w:val="20"/>
-                <w:lang w:eastAsia="de-CH"/>
-              </w:rPr>
-              <w:t>2016-04-28</w:t>
-            </w:r>
-          </w:p>
-        </w:tc>
-        <w:tc>
-          <w:tcPr>
-            <w:tcW w:w="960" w:type="dxa"/>
-            <w:tcBorders>
-              <w:top w:val="nil"/>
-              <w:left w:val="nil"/>
-              <w:bottom w:val="nil"/>
-              <w:right w:val="nil"/>
-            </w:tcBorders>
-            <w:shd w:val="clear" w:color="auto" w:fill="auto"/>
-            <w:noWrap/>
-            <w:hideMark/>
-          </w:tcPr>
-          <w:p>
-            <w:pPr>
-              <w:spacing w:after="0" w:line="240" w:lineRule="auto"/>
-              <w:rPr>
-                <w:rFonts w:ascii="Tahoma" w:eastAsia="Times New Roman" w:hAnsi="Tahoma" w:cs="Tahoma"/>
-                <w:color w:val="808080"/>
-                <w:sz w:val="20"/>
-                <w:szCs w:val="20"/>
-                <w:lang w:eastAsia="de-CH"/>
-              </w:rPr>
-            </w:pPr>
-            <w:r>
-              <w:rPr>
-                <w:rFonts w:ascii="Tahoma" w:eastAsia="Times New Roman" w:hAnsi="Tahoma" w:cs="Tahoma"/>
-                <w:color w:val="808080"/>
-                <w:sz w:val="20"/>
-                <w:szCs w:val="20"/>
-                <w:lang w:eastAsia="de-CH"/>
-              </w:rPr>
-              <w:t>1, 3, 4</w:t>
-            </w:r>
-          </w:p>
-        </w:tc>
-      </w:tr>
-      <w:tr>
-        <w:trPr>
-          <w:trHeight w:val="300"/>
-        </w:trPr>
-        <w:tc>
-          <w:tcPr>
-            <w:tcW w:w="540" w:type="dxa"/>
-            <w:tcBorders>
-              <w:top w:val="nil"/>
-              <w:left w:val="nil"/>
-              <w:bottom w:val="nil"/>
-              <w:right w:val="nil"/>
-            </w:tcBorders>
-            <w:shd w:val="clear" w:color="auto" w:fill="auto"/>
-            <w:noWrap/>
-            <w:hideMark/>
-          </w:tcPr>
-          <w:p>
-            <w:pPr>
-              <w:spacing w:after="0" w:line="240" w:lineRule="auto"/>
-              <w:rPr>
-                <w:rFonts w:ascii="Tahoma" w:eastAsia="Times New Roman" w:hAnsi="Tahoma" w:cs="Tahoma"/>
-                <w:sz w:val="20"/>
-                <w:szCs w:val="20"/>
-                <w:lang w:eastAsia="de-CH"/>
-              </w:rPr>
-            </w:pPr>
-          </w:p>
-        </w:tc>
-        <w:tc>
-          <w:tcPr>
-            <w:tcW w:w="500" w:type="dxa"/>
-            <w:tcBorders>
-              <w:top w:val="nil"/>
-              <w:left w:val="nil"/>
-              <w:bottom w:val="nil"/>
-              <w:right w:val="nil"/>
-            </w:tcBorders>
-            <w:shd w:val="clear" w:color="auto" w:fill="auto"/>
-            <w:hideMark/>
-          </w:tcPr>
-          <w:p>
-            <w:pPr>
-              <w:spacing w:after="0" w:line="240" w:lineRule="auto"/>
-              <w:rPr>
-                <w:rFonts w:ascii="Tahoma" w:eastAsia="Times New Roman" w:hAnsi="Tahoma" w:cs="Tahoma"/>
-                <w:sz w:val="20"/>
-                <w:szCs w:val="20"/>
-                <w:lang w:eastAsia="de-CH"/>
-              </w:rPr>
-            </w:pPr>
-            <w:r>
-              <w:rPr>
-                <w:rFonts w:ascii="Tahoma" w:eastAsia="Times New Roman" w:hAnsi="Tahoma" w:cs="Tahoma"/>
-                <w:sz w:val="20"/>
-                <w:szCs w:val="20"/>
-                <w:lang w:eastAsia="de-CH"/>
-              </w:rPr>
-              <w:t>1.7</w:t>
-            </w:r>
-          </w:p>
-        </w:tc>
-        <w:tc>
-          <w:tcPr>
-            <w:tcW w:w="6780" w:type="dxa"/>
-            <w:tcBorders>
-              <w:top w:val="nil"/>
-              <w:left w:val="nil"/>
-              <w:bottom w:val="nil"/>
-              <w:right w:val="nil"/>
-            </w:tcBorders>
-            <w:shd w:val="clear" w:color="auto" w:fill="auto"/>
-            <w:hideMark/>
-          </w:tcPr>
-          <w:p>
-            <w:pPr>
-              <w:spacing w:after="0" w:line="240" w:lineRule="auto"/>
-              <w:rPr>
-                <w:rFonts w:ascii="Tahoma" w:eastAsia="Times New Roman" w:hAnsi="Tahoma" w:cs="Tahoma"/>
-                <w:sz w:val="20"/>
-                <w:szCs w:val="20"/>
-                <w:lang w:eastAsia="de-CH"/>
-              </w:rPr>
-            </w:pPr>
-            <w:r>
-              <w:rPr>
-                <w:rFonts w:ascii="Tahoma" w:eastAsia="Times New Roman" w:hAnsi="Tahoma" w:cs="Tahoma"/>
-                <w:sz w:val="20"/>
-                <w:szCs w:val="20"/>
-                <w:lang w:eastAsia="de-CH"/>
-              </w:rPr>
-              <w:t>Erinnerung an anstehende Qualitätssicherung</w:t>
-            </w:r>
-          </w:p>
-        </w:tc>
-        <w:tc>
-          <w:tcPr>
-            <w:tcW w:w="840" w:type="dxa"/>
-            <w:tcBorders>
-              <w:top w:val="nil"/>
-              <w:left w:val="nil"/>
-              <w:bottom w:val="nil"/>
-              <w:right w:val="nil"/>
-            </w:tcBorders>
-            <w:shd w:val="clear" w:color="auto" w:fill="auto"/>
-            <w:noWrap/>
-            <w:hideMark/>
-          </w:tcPr>
-          <w:p>
-            <w:pPr>
-              <w:spacing w:after="0" w:line="240" w:lineRule="auto"/>
-              <w:jc w:val="center"/>
-              <w:rPr>
-                <w:rFonts w:ascii="Wingdings" w:eastAsia="Times New Roman" w:hAnsi="Wingdings"/>
-                <w:color w:val="FFCC00"/>
-                <w:sz w:val="20"/>
-                <w:szCs w:val="20"/>
-                <w:lang w:eastAsia="de-CH"/>
-              </w:rPr>
-            </w:pPr>
-            <w:r>
-              <w:rPr>
-                <w:rFonts w:ascii="Wingdings" w:eastAsia="Times New Roman" w:hAnsi="Wingdings"/>
-                <w:color w:val="FFCC00"/>
-                <w:sz w:val="20"/>
-                <w:szCs w:val="20"/>
-                <w:lang w:eastAsia="de-CH"/>
-              </w:rPr>
-              <w:t></w:t>
-            </w:r>
-          </w:p>
-        </w:tc>
-        <w:tc>
-          <w:tcPr>
-            <w:tcW w:w="840" w:type="dxa"/>
-            <w:tcBorders>
-              <w:top w:val="nil"/>
-              <w:left w:val="nil"/>
-              <w:bottom w:val="nil"/>
-              <w:right w:val="nil"/>
-            </w:tcBorders>
-            <w:shd w:val="clear" w:color="auto" w:fill="auto"/>
-            <w:noWrap/>
-            <w:hideMark/>
-          </w:tcPr>
-          <w:p>
-            <w:pPr>
-              <w:spacing w:after="0" w:line="240" w:lineRule="auto"/>
-              <w:jc w:val="center"/>
-              <w:rPr>
-                <w:rFonts w:ascii="Wingdings" w:eastAsia="Times New Roman" w:hAnsi="Wingdings"/>
-                <w:color w:val="FFCC00"/>
-                <w:sz w:val="20"/>
-                <w:szCs w:val="20"/>
-                <w:lang w:eastAsia="de-CH"/>
-              </w:rPr>
-            </w:pPr>
-            <w:r>
-              <w:rPr>
-                <w:rFonts w:ascii="Wingdings" w:eastAsia="Times New Roman" w:hAnsi="Wingdings"/>
-                <w:color w:val="FFCC00"/>
-                <w:sz w:val="20"/>
-                <w:szCs w:val="20"/>
-                <w:lang w:eastAsia="de-CH"/>
-              </w:rPr>
-              <w:t></w:t>
-            </w:r>
-          </w:p>
-        </w:tc>
-        <w:tc>
-          <w:tcPr>
-            <w:tcW w:w="840" w:type="dxa"/>
-            <w:tcBorders>
-              <w:top w:val="nil"/>
-              <w:left w:val="nil"/>
-              <w:bottom w:val="nil"/>
-              <w:right w:val="nil"/>
-            </w:tcBorders>
-            <w:shd w:val="clear" w:color="auto" w:fill="auto"/>
-            <w:noWrap/>
-            <w:hideMark/>
-          </w:tcPr>
-          <w:p>
-            <w:pPr>
-              <w:spacing w:after="0" w:line="240" w:lineRule="auto"/>
-              <w:jc w:val="center"/>
-              <w:rPr>
-                <w:rFonts w:ascii="Wingdings" w:eastAsia="Times New Roman" w:hAnsi="Wingdings"/>
-                <w:color w:val="FFCC00"/>
-                <w:sz w:val="20"/>
-                <w:szCs w:val="20"/>
-                <w:lang w:eastAsia="de-CH"/>
-              </w:rPr>
-            </w:pPr>
-            <w:r>
-              <w:rPr>
-                <w:rFonts w:ascii="Wingdings" w:eastAsia="Times New Roman" w:hAnsi="Wingdings"/>
-                <w:color w:val="FFCC00"/>
-                <w:sz w:val="20"/>
-                <w:szCs w:val="20"/>
-                <w:lang w:eastAsia="de-CH"/>
-              </w:rPr>
-              <w:t></w:t>
-            </w:r>
-          </w:p>
-        </w:tc>
-        <w:tc>
-          <w:tcPr>
-            <w:tcW w:w="1260" w:type="dxa"/>
-            <w:tcBorders>
-              <w:top w:val="nil"/>
-              <w:left w:val="nil"/>
-              <w:bottom w:val="nil"/>
-              <w:right w:val="nil"/>
-            </w:tcBorders>
-            <w:shd w:val="clear" w:color="auto" w:fill="auto"/>
-            <w:hideMark/>
-          </w:tcPr>
-          <w:p>
-            <w:pPr>
-              <w:spacing w:after="0" w:line="240" w:lineRule="auto"/>
-              <w:rPr>
-                <w:rFonts w:ascii="Tahoma" w:eastAsia="Times New Roman" w:hAnsi="Tahoma" w:cs="Tahoma"/>
-                <w:sz w:val="20"/>
-                <w:szCs w:val="20"/>
-                <w:lang w:eastAsia="de-CH"/>
-              </w:rPr>
-            </w:pPr>
-            <w:r>
-              <w:rPr>
-                <w:rFonts w:ascii="Tahoma" w:eastAsia="Times New Roman" w:hAnsi="Tahoma" w:cs="Tahoma"/>
-                <w:sz w:val="20"/>
-                <w:szCs w:val="20"/>
-                <w:lang w:eastAsia="de-CH"/>
-              </w:rPr>
-              <w:t>Projektteam</w:t>
-            </w:r>
-          </w:p>
-        </w:tc>
-        <w:tc>
-          <w:tcPr>
-            <w:tcW w:w="1120" w:type="dxa"/>
-            <w:tcBorders>
-              <w:top w:val="nil"/>
-              <w:left w:val="nil"/>
-              <w:bottom w:val="nil"/>
-              <w:right w:val="nil"/>
-            </w:tcBorders>
-            <w:shd w:val="clear" w:color="auto" w:fill="auto"/>
-            <w:hideMark/>
-          </w:tcPr>
-          <w:p>
-            <w:pPr>
-              <w:spacing w:after="0" w:line="240" w:lineRule="auto"/>
-              <w:jc w:val="center"/>
-              <w:rPr>
-                <w:rFonts w:ascii="Tahoma" w:eastAsia="Times New Roman" w:hAnsi="Tahoma" w:cs="Tahoma"/>
-                <w:color w:val="808080"/>
-                <w:sz w:val="20"/>
-                <w:szCs w:val="20"/>
-                <w:lang w:eastAsia="de-CH"/>
-              </w:rPr>
-            </w:pPr>
-            <w:r>
-              <w:rPr>
-                <w:rFonts w:ascii="Tahoma" w:eastAsia="Times New Roman" w:hAnsi="Tahoma" w:cs="Tahoma"/>
-                <w:color w:val="808080"/>
-                <w:sz w:val="20"/>
-                <w:szCs w:val="20"/>
-                <w:lang w:eastAsia="de-CH"/>
-              </w:rPr>
-              <w:t>2016-04-28</w:t>
-            </w:r>
-          </w:p>
-        </w:tc>
-        <w:tc>
-          <w:tcPr>
-            <w:tcW w:w="960" w:type="dxa"/>
-            <w:tcBorders>
-              <w:top w:val="nil"/>
-              <w:left w:val="nil"/>
-              <w:bottom w:val="nil"/>
-              <w:right w:val="nil"/>
-            </w:tcBorders>
-            <w:shd w:val="clear" w:color="auto" w:fill="auto"/>
-            <w:noWrap/>
-            <w:hideMark/>
-          </w:tcPr>
-          <w:p>
-            <w:pPr>
-              <w:spacing w:after="0" w:line="240" w:lineRule="auto"/>
-              <w:rPr>
-                <w:rFonts w:ascii="Tahoma" w:eastAsia="Times New Roman" w:hAnsi="Tahoma" w:cs="Tahoma"/>
-                <w:color w:val="808080"/>
-                <w:sz w:val="20"/>
-                <w:szCs w:val="20"/>
-                <w:lang w:eastAsia="de-CH"/>
-              </w:rPr>
-            </w:pPr>
-            <w:r>
-              <w:rPr>
-                <w:rFonts w:ascii="Tahoma" w:eastAsia="Times New Roman" w:hAnsi="Tahoma" w:cs="Tahoma"/>
-                <w:color w:val="808080"/>
-                <w:sz w:val="20"/>
-                <w:szCs w:val="20"/>
-                <w:lang w:eastAsia="de-CH"/>
-              </w:rPr>
-              <w:t>1</w:t>
-            </w:r>
-          </w:p>
-        </w:tc>
-      </w:tr>
-      <w:tr>
-        <w:trPr>
-          <w:trHeight w:val="300"/>
-        </w:trPr>
-        <w:tc>
-          <w:tcPr>
-            <w:tcW w:w="540" w:type="dxa"/>
-            <w:tcBorders>
-              <w:top w:val="nil"/>
-              <w:left w:val="nil"/>
-              <w:bottom w:val="nil"/>
-              <w:right w:val="nil"/>
-            </w:tcBorders>
             <w:shd w:val="clear" w:color="000000" w:fill="C0C0C0"/>
             <w:noWrap/>
             <w:hideMark/>
@@ -8865,7 +7641,7 @@
     <w:p>
       <w:pPr>
         <w:sectPr>
-          <w:footerReference w:type="default" r:id="rId15"/>
+          <w:footerReference w:type="default" r:id="rId14"/>
           <w:endnotePr>
             <w:numFmt w:val="decimal"/>
           </w:endnotePr>
@@ -8881,11 +7657,11 @@
       <w:pPr>
         <w:pStyle w:val="berschrift2"/>
       </w:pPr>
-      <w:bookmarkStart w:id="26" w:name="_Toc462148028"/>
+      <w:bookmarkStart w:id="24" w:name="_Toc464719827"/>
       <w:r>
         <w:t>Nicht funktionale Anforderungen</w:t>
       </w:r>
-      <w:bookmarkEnd w:id="26"/>
+      <w:bookmarkEnd w:id="24"/>
     </w:p>
     <w:tbl>
       <w:tblPr>
@@ -11770,7 +10546,7 @@
           <w:u w:val="single"/>
         </w:rPr>
         <w:sectPr>
-          <w:footerReference w:type="default" r:id="rId16"/>
+          <w:footerReference w:type="default" r:id="rId15"/>
           <w:endnotePr>
             <w:numFmt w:val="decimal"/>
           </w:endnotePr>
@@ -11785,7 +10561,7 @@
       <w:pPr>
         <w:pStyle w:val="berschrift1"/>
       </w:pPr>
-      <w:bookmarkStart w:id="27" w:name="_Toc462148029"/>
+      <w:bookmarkStart w:id="25" w:name="_Toc464719828"/>
       <w:r>
         <w:lastRenderedPageBreak/>
         <w:t>Aus</w:t>
@@ -11802,14 +10578,20 @@
       <w:r>
         <w:t>Schritte</w:t>
       </w:r>
-      <w:bookmarkEnd w:id="27"/>
+      <w:bookmarkEnd w:id="25"/>
     </w:p>
     <w:p>
       <w:r>
-        <w:t>….</w:t>
+        <w:t xml:space="preserve">Die Umsetzung der Webapplikation kann nach Einarbeitung in die Thematik </w:t>
       </w:r>
       <w:r>
-        <w:t>.</w:t>
+        <w:t xml:space="preserve">begonnen werden. </w:t>
+      </w:r>
+      <w:r>
+        <w:t xml:space="preserve">Dem Projektteam steht es frei </w:t>
+      </w:r>
+      <w:r>
+        <w:t>selbst zu wählen, wie die Webapplikation umzusetzen ist.</w:t>
       </w:r>
     </w:p>
     <w:p/>
@@ -11817,14 +10599,14 @@
       <w:pPr>
         <w:pStyle w:val="berschrift1"/>
       </w:pPr>
-      <w:bookmarkStart w:id="28" w:name="_Toc462148030"/>
+      <w:bookmarkStart w:id="26" w:name="_Toc464719829"/>
       <w:r>
         <w:t>Abbildungs- / Tabellenverzeichnis</w:t>
       </w:r>
-      <w:bookmarkEnd w:id="28"/>
+      <w:bookmarkEnd w:id="26"/>
     </w:p>
     <w:p/>
-    <w:bookmarkEnd w:id="21"/>
+    <w:bookmarkEnd w:id="19"/>
     <w:p>
       <w:pPr>
         <w:pStyle w:val="Abbildungsverzeichnis"/>
@@ -11899,11 +10681,11 @@
       <w:pPr>
         <w:pStyle w:val="berschrift1"/>
       </w:pPr>
-      <w:bookmarkStart w:id="29" w:name="_Toc462148031"/>
+      <w:bookmarkStart w:id="27" w:name="_Toc464719830"/>
       <w:r>
         <w:t>Ggf. Projektglossar</w:t>
       </w:r>
-      <w:bookmarkEnd w:id="29"/>
+      <w:bookmarkEnd w:id="27"/>
     </w:p>
     <w:p>
       <w:pPr>
@@ -11921,11 +10703,11 @@
       <w:pPr>
         <w:pStyle w:val="berschrift1"/>
       </w:pPr>
-      <w:bookmarkStart w:id="30" w:name="_Toc462148032"/>
+      <w:bookmarkStart w:id="28" w:name="_Toc464719831"/>
       <w:r>
         <w:t>Anhang</w:t>
       </w:r>
-      <w:bookmarkEnd w:id="30"/>
+      <w:bookmarkEnd w:id="28"/>
     </w:p>
     <w:p>
       <w:pPr>
@@ -11936,7 +10718,7 @@
       </w:pPr>
     </w:p>
     <w:sectPr>
-      <w:footerReference w:type="default" r:id="rId17"/>
+      <w:footerReference w:type="default" r:id="rId16"/>
       <w:endnotePr>
         <w:numFmt w:val="decimal"/>
       </w:endnotePr>
@@ -11974,22 +10756,19 @@
     <w:pPr>
       <w:pStyle w:val="Fuzeile"/>
     </w:pPr>
-  </w:p>
-</w:ftr>
-</file>
-
-<file path=word/footer2.xml><?xml version="1.0" encoding="utf-8"?>
-<w:ftr xmlns:wpc="http://schemas.microsoft.com/office/word/2010/wordprocessingCanvas" xmlns:mc="http://schemas.openxmlformats.org/markup-compatibility/2006" xmlns:o="urn:schemas-microsoft-com:office:office" xmlns:r="http://schemas.openxmlformats.org/officeDocument/2006/relationships" xmlns:m="http://schemas.openxmlformats.org/officeDocument/2006/math" xmlns:v="urn:schemas-microsoft-com:vml" xmlns:wp14="http://schemas.microsoft.com/office/word/2010/wordprocessingDrawing" xmlns:wp="http://schemas.openxmlformats.org/drawingml/2006/wordprocessingDrawing" xmlns:w10="urn:schemas-microsoft-com:office:word" xmlns:w="http://schemas.openxmlformats.org/wordprocessingml/2006/main" xmlns:w14="http://schemas.microsoft.com/office/word/2010/wordml" xmlns:w15="http://schemas.microsoft.com/office/word/2012/wordml" xmlns:wpg="http://schemas.microsoft.com/office/word/2010/wordprocessingGroup" xmlns:wpi="http://schemas.microsoft.com/office/word/2010/wordprocessingInk" xmlns:wne="http://schemas.microsoft.com/office/word/2006/wordml" xmlns:wps="http://schemas.microsoft.com/office/word/2010/wordprocessingShape" mc:Ignorable="w14 w15 wp14">
-  <w:p>
-    <w:pPr>
-      <w:pStyle w:val="Fuzeile"/>
-    </w:pPr>
     <w:r>
       <w:rPr>
         <w:noProof/>
         <w:lang w:eastAsia="de-CH"/>
       </w:rPr>
-      <w:t>Seminar 3 – Anforderungsdokumentation „Beispiel-Raster“ /  Stand/Version des Dokuments: ………</w:t>
+      <w:t>Applikationsbetreuung im Living Lab</w:t>
+    </w:r>
+    <w:r>
+      <w:rPr>
+        <w:noProof/>
+        <w:lang w:eastAsia="de-CH"/>
+      </w:rPr>
+      <w:t xml:space="preserve"> – Anforderungsdokumentation</w:t>
     </w:r>
     <w:r>
       <w:tab/>
@@ -12017,7 +10796,7 @@
 </w:ftr>
 </file>
 
-<file path=word/footer3.xml><?xml version="1.0" encoding="utf-8"?>
+<file path=word/footer2.xml><?xml version="1.0" encoding="utf-8"?>
 <w:ftr xmlns:wpc="http://schemas.microsoft.com/office/word/2010/wordprocessingCanvas" xmlns:mc="http://schemas.openxmlformats.org/markup-compatibility/2006" xmlns:o="urn:schemas-microsoft-com:office:office" xmlns:r="http://schemas.openxmlformats.org/officeDocument/2006/relationships" xmlns:m="http://schemas.openxmlformats.org/officeDocument/2006/math" xmlns:v="urn:schemas-microsoft-com:vml" xmlns:wp14="http://schemas.microsoft.com/office/word/2010/wordprocessingDrawing" xmlns:wp="http://schemas.openxmlformats.org/drawingml/2006/wordprocessingDrawing" xmlns:w10="urn:schemas-microsoft-com:office:word" xmlns:w="http://schemas.openxmlformats.org/wordprocessingml/2006/main" xmlns:w14="http://schemas.microsoft.com/office/word/2010/wordml" xmlns:w15="http://schemas.microsoft.com/office/word/2012/wordml" xmlns:wpg="http://schemas.microsoft.com/office/word/2010/wordprocessingGroup" xmlns:wpi="http://schemas.microsoft.com/office/word/2010/wordprocessingInk" xmlns:wne="http://schemas.microsoft.com/office/word/2006/wordml" xmlns:wps="http://schemas.microsoft.com/office/word/2010/wordprocessingShape" mc:Ignorable="w14 w15 wp14">
   <w:p>
     <w:pPr>
@@ -12078,7 +10857,7 @@
 </w:ftr>
 </file>
 
-<file path=word/footer4.xml><?xml version="1.0" encoding="utf-8"?>
+<file path=word/footer3.xml><?xml version="1.0" encoding="utf-8"?>
 <w:ftr xmlns:wpc="http://schemas.microsoft.com/office/word/2010/wordprocessingCanvas" xmlns:mc="http://schemas.openxmlformats.org/markup-compatibility/2006" xmlns:o="urn:schemas-microsoft-com:office:office" xmlns:r="http://schemas.openxmlformats.org/officeDocument/2006/relationships" xmlns:m="http://schemas.openxmlformats.org/officeDocument/2006/math" xmlns:v="urn:schemas-microsoft-com:vml" xmlns:wp14="http://schemas.microsoft.com/office/word/2010/wordprocessingDrawing" xmlns:wp="http://schemas.openxmlformats.org/drawingml/2006/wordprocessingDrawing" xmlns:w10="urn:schemas-microsoft-com:office:word" xmlns:w="http://schemas.openxmlformats.org/wordprocessingml/2006/main" xmlns:w14="http://schemas.microsoft.com/office/word/2010/wordml" xmlns:w15="http://schemas.microsoft.com/office/word/2012/wordml" xmlns:wpg="http://schemas.microsoft.com/office/word/2010/wordprocessingGroup" xmlns:wpi="http://schemas.microsoft.com/office/word/2010/wordprocessingInk" xmlns:wne="http://schemas.microsoft.com/office/word/2006/wordml" xmlns:wps="http://schemas.microsoft.com/office/word/2010/wordprocessingShape" mc:Ignorable="w14 w15 wp14">
   <w:p>
     <w:pPr>
@@ -12120,7 +10899,7 @@
 </w:ftr>
 </file>
 
-<file path=word/footer5.xml><?xml version="1.0" encoding="utf-8"?>
+<file path=word/footer4.xml><?xml version="1.0" encoding="utf-8"?>
 <w:ftr xmlns:wpc="http://schemas.microsoft.com/office/word/2010/wordprocessingCanvas" xmlns:mc="http://schemas.openxmlformats.org/markup-compatibility/2006" xmlns:o="urn:schemas-microsoft-com:office:office" xmlns:r="http://schemas.openxmlformats.org/officeDocument/2006/relationships" xmlns:m="http://schemas.openxmlformats.org/officeDocument/2006/math" xmlns:v="urn:schemas-microsoft-com:vml" xmlns:wp14="http://schemas.microsoft.com/office/word/2010/wordprocessingDrawing" xmlns:wp="http://schemas.openxmlformats.org/drawingml/2006/wordprocessingDrawing" xmlns:w10="urn:schemas-microsoft-com:office:word" xmlns:w="http://schemas.openxmlformats.org/wordprocessingml/2006/main" xmlns:w14="http://schemas.microsoft.com/office/word/2010/wordml" xmlns:w15="http://schemas.microsoft.com/office/word/2012/wordml" xmlns:wpg="http://schemas.microsoft.com/office/word/2010/wordprocessingGroup" xmlns:wpi="http://schemas.microsoft.com/office/word/2010/wordprocessingInk" xmlns:wne="http://schemas.microsoft.com/office/word/2006/wordml" xmlns:wps="http://schemas.microsoft.com/office/word/2010/wordprocessingShape" mc:Ignorable="w14 w15 wp14">
   <w:p>
     <w:pPr>
@@ -12164,7 +10943,7 @@
 </w:ftr>
 </file>
 
-<file path=word/footer6.xml><?xml version="1.0" encoding="utf-8"?>
+<file path=word/footer5.xml><?xml version="1.0" encoding="utf-8"?>
 <w:ftr xmlns:wpc="http://schemas.microsoft.com/office/word/2010/wordprocessingCanvas" xmlns:mc="http://schemas.openxmlformats.org/markup-compatibility/2006" xmlns:o="urn:schemas-microsoft-com:office:office" xmlns:r="http://schemas.openxmlformats.org/officeDocument/2006/relationships" xmlns:m="http://schemas.openxmlformats.org/officeDocument/2006/math" xmlns:v="urn:schemas-microsoft-com:vml" xmlns:wp14="http://schemas.microsoft.com/office/word/2010/wordprocessingDrawing" xmlns:wp="http://schemas.openxmlformats.org/drawingml/2006/wordprocessingDrawing" xmlns:w10="urn:schemas-microsoft-com:office:word" xmlns:w="http://schemas.openxmlformats.org/wordprocessingml/2006/main" xmlns:w14="http://schemas.microsoft.com/office/word/2010/wordml" xmlns:w15="http://schemas.microsoft.com/office/word/2012/wordml" xmlns:wpg="http://schemas.microsoft.com/office/word/2010/wordprocessingGroup" xmlns:wpi="http://schemas.microsoft.com/office/word/2010/wordprocessingInk" xmlns:wne="http://schemas.microsoft.com/office/word/2006/wordml" xmlns:wps="http://schemas.microsoft.com/office/word/2010/wordprocessingShape" mc:Ignorable="w14 w15 wp14">
   <w:p>
     <w:pPr>
@@ -12222,16 +11001,6 @@
 </file>
 
 <file path=word/header1.xml><?xml version="1.0" encoding="utf-8"?>
-<w:hdr xmlns:wpc="http://schemas.microsoft.com/office/word/2010/wordprocessingCanvas" xmlns:mc="http://schemas.openxmlformats.org/markup-compatibility/2006" xmlns:o="urn:schemas-microsoft-com:office:office" xmlns:r="http://schemas.openxmlformats.org/officeDocument/2006/relationships" xmlns:m="http://schemas.openxmlformats.org/officeDocument/2006/math" xmlns:v="urn:schemas-microsoft-com:vml" xmlns:wp14="http://schemas.microsoft.com/office/word/2010/wordprocessingDrawing" xmlns:wp="http://schemas.openxmlformats.org/drawingml/2006/wordprocessingDrawing" xmlns:w10="urn:schemas-microsoft-com:office:word" xmlns:w="http://schemas.openxmlformats.org/wordprocessingml/2006/main" xmlns:w14="http://schemas.microsoft.com/office/word/2010/wordml" xmlns:w15="http://schemas.microsoft.com/office/word/2012/wordml" xmlns:wpg="http://schemas.microsoft.com/office/word/2010/wordprocessingGroup" xmlns:wpi="http://schemas.microsoft.com/office/word/2010/wordprocessingInk" xmlns:wne="http://schemas.microsoft.com/office/word/2006/wordml" xmlns:wps="http://schemas.microsoft.com/office/word/2010/wordprocessingShape" mc:Ignorable="w14 w15 wp14">
-  <w:p>
-    <w:pPr>
-      <w:pStyle w:val="Kopfzeile"/>
-    </w:pPr>
-  </w:p>
-</w:hdr>
-</file>
-
-<file path=word/header2.xml><?xml version="1.0" encoding="utf-8"?>
 <w:hdr xmlns:wpc="http://schemas.microsoft.com/office/word/2010/wordprocessingCanvas" xmlns:mc="http://schemas.openxmlformats.org/markup-compatibility/2006" xmlns:o="urn:schemas-microsoft-com:office:office" xmlns:r="http://schemas.openxmlformats.org/officeDocument/2006/relationships" xmlns:m="http://schemas.openxmlformats.org/officeDocument/2006/math" xmlns:v="urn:schemas-microsoft-com:vml" xmlns:wp14="http://schemas.microsoft.com/office/word/2010/wordprocessingDrawing" xmlns:wp="http://schemas.openxmlformats.org/drawingml/2006/wordprocessingDrawing" xmlns:w10="urn:schemas-microsoft-com:office:word" xmlns:w="http://schemas.openxmlformats.org/wordprocessingml/2006/main" xmlns:w14="http://schemas.microsoft.com/office/word/2010/wordml" xmlns:w15="http://schemas.microsoft.com/office/word/2012/wordml" xmlns:wpg="http://schemas.microsoft.com/office/word/2010/wordprocessingGroup" xmlns:wpi="http://schemas.microsoft.com/office/word/2010/wordprocessingInk" xmlns:wne="http://schemas.microsoft.com/office/word/2006/wordml" xmlns:wps="http://schemas.microsoft.com/office/word/2010/wordprocessingShape" mc:Ignorable="w14 w15 wp14">
   <w:p>
     <w:pPr>
@@ -12309,7 +11078,7 @@
 </w:hdr>
 </file>
 
-<file path=word/header3.xml><?xml version="1.0" encoding="utf-8"?>
+<file path=word/header2.xml><?xml version="1.0" encoding="utf-8"?>
 <w:hdr xmlns:wpc="http://schemas.microsoft.com/office/word/2010/wordprocessingCanvas" xmlns:mc="http://schemas.openxmlformats.org/markup-compatibility/2006" xmlns:o="urn:schemas-microsoft-com:office:office" xmlns:r="http://schemas.openxmlformats.org/officeDocument/2006/relationships" xmlns:m="http://schemas.openxmlformats.org/officeDocument/2006/math" xmlns:v="urn:schemas-microsoft-com:vml" xmlns:wp14="http://schemas.microsoft.com/office/word/2010/wordprocessingDrawing" xmlns:wp="http://schemas.openxmlformats.org/drawingml/2006/wordprocessingDrawing" xmlns:w10="urn:schemas-microsoft-com:office:word" xmlns:w="http://schemas.openxmlformats.org/wordprocessingml/2006/main" xmlns:w14="http://schemas.microsoft.com/office/word/2010/wordml" xmlns:w15="http://schemas.microsoft.com/office/word/2012/wordml" xmlns:wpg="http://schemas.microsoft.com/office/word/2010/wordprocessingGroup" xmlns:wpi="http://schemas.microsoft.com/office/word/2010/wordprocessingInk" xmlns:wne="http://schemas.microsoft.com/office/word/2006/wordml" xmlns:wps="http://schemas.microsoft.com/office/word/2010/wordprocessingShape" mc:Ignorable="w14 w15 wp14">
   <w:p>
     <w:pPr>
@@ -15355,7 +14124,7 @@
 </file>
 
 <file path=customXml/itemProps1.xml><?xml version="1.0" encoding="utf-8"?>
-<ds:datastoreItem xmlns:ds="http://schemas.openxmlformats.org/officeDocument/2006/customXml" ds:itemID="{C4CE5D2B-7CB6-4F20-8CE3-6E734F0E7823}">
+<ds:datastoreItem xmlns:ds="http://schemas.openxmlformats.org/officeDocument/2006/customXml" ds:itemID="{A359928C-41AE-41E3-96E4-620EC30CC260}">
   <ds:schemaRefs>
     <ds:schemaRef ds:uri="http://schemas.openxmlformats.org/officeDocument/2006/bibliography"/>
   </ds:schemaRefs>

</xml_diff>